<commit_message>
Bidirectional DFS BFS codes
</commit_message>
<xml_diff>
--- a/Assignment 1.docx
+++ b/Assignment 1.docx
@@ -770,6 +770,8 @@
         </w:rPr>
         <w:t>]</w:t>
       </w:r>
+      <w:bookmarkStart w:id="0" w:name="_GoBack"/>
+      <w:bookmarkEnd w:id="0"/>
     </w:p>
     <w:p>
       <w:pPr>
@@ -2460,7 +2462,7 @@
           <w:szCs w:val="21"/>
           <w:lang w:eastAsia="en-IN"/>
         </w:rPr>
-        <w:t>bfs</w:t>
+        <w:t>dfs</w:t>
       </w:r>
       <w:proofErr w:type="spellEnd"/>
       <w:r>
@@ -2502,6 +2504,26 @@
           <w:lang w:eastAsia="en-IN"/>
         </w:rPr>
         <w:t>goal</w:t>
+      </w:r>
+      <w:r>
+        <w:rPr>
+          <w:rFonts w:ascii="Consolas" w:eastAsia="Times New Roman" w:hAnsi="Consolas" w:cs="Times New Roman"/>
+          <w:color w:val="E1E4E8"/>
+          <w:sz w:val="21"/>
+          <w:szCs w:val="21"/>
+          <w:lang w:eastAsia="en-IN"/>
+        </w:rPr>
+        <w:t xml:space="preserve">, </w:t>
+      </w:r>
+      <w:r>
+        <w:rPr>
+          <w:rFonts w:ascii="Consolas" w:eastAsia="Times New Roman" w:hAnsi="Consolas" w:cs="Times New Roman"/>
+          <w:color w:val="FFAB70"/>
+          <w:sz w:val="21"/>
+          <w:szCs w:val="21"/>
+          <w:lang w:eastAsia="en-IN"/>
+        </w:rPr>
+        <w:t>stack</w:t>
       </w:r>
       <w:r>
         <w:rPr>
@@ -2546,7 +2568,7 @@
           <w:szCs w:val="21"/>
           <w:lang w:eastAsia="en-IN"/>
         </w:rPr>
-        <w:t>current</w:t>
+        <w:t>child</w:t>
       </w:r>
       <w:proofErr w:type="gramEnd"/>
       <w:r>
@@ -2579,6 +2601,28 @@
         </w:rPr>
         <w:t xml:space="preserve"> </w:t>
       </w:r>
+      <w:proofErr w:type="spellStart"/>
+      <w:r>
+        <w:rPr>
+          <w:rFonts w:ascii="Consolas" w:eastAsia="Times New Roman" w:hAnsi="Consolas" w:cs="Times New Roman"/>
+          <w:color w:val="B392F0"/>
+          <w:sz w:val="21"/>
+          <w:szCs w:val="21"/>
+          <w:lang w:eastAsia="en-IN"/>
+        </w:rPr>
+        <w:t>getChild</w:t>
+      </w:r>
+      <w:proofErr w:type="spellEnd"/>
+      <w:r>
+        <w:rPr>
+          <w:rFonts w:ascii="Consolas" w:eastAsia="Times New Roman" w:hAnsi="Consolas" w:cs="Times New Roman"/>
+          <w:color w:val="E1E4E8"/>
+          <w:sz w:val="21"/>
+          <w:szCs w:val="21"/>
+          <w:lang w:eastAsia="en-IN"/>
+        </w:rPr>
+        <w:t>(</w:t>
+      </w:r>
       <w:r>
         <w:rPr>
           <w:rFonts w:ascii="Consolas" w:eastAsia="Times New Roman" w:hAnsi="Consolas" w:cs="Times New Roman"/>
@@ -2588,6 +2632,16 @@
           <w:lang w:eastAsia="en-IN"/>
         </w:rPr>
         <w:t>start</w:t>
+      </w:r>
+      <w:r>
+        <w:rPr>
+          <w:rFonts w:ascii="Consolas" w:eastAsia="Times New Roman" w:hAnsi="Consolas" w:cs="Times New Roman"/>
+          <w:color w:val="E1E4E8"/>
+          <w:sz w:val="21"/>
+          <w:szCs w:val="21"/>
+          <w:lang w:eastAsia="en-IN"/>
+        </w:rPr>
+        <w:t>)</w:t>
       </w:r>
     </w:p>
     <w:p>
@@ -2610,28 +2664,10 @@
           <w:szCs w:val="21"/>
           <w:lang w:eastAsia="en-IN"/>
         </w:rPr>
-        <w:t xml:space="preserve">    q </w:t>
-      </w:r>
-      <w:r>
-        <w:rPr>
-          <w:rFonts w:ascii="Consolas" w:eastAsia="Times New Roman" w:hAnsi="Consolas" w:cs="Times New Roman"/>
-          <w:color w:val="F97583"/>
-          <w:sz w:val="21"/>
-          <w:szCs w:val="21"/>
-          <w:lang w:eastAsia="en-IN"/>
-        </w:rPr>
-        <w:t>=</w:t>
-      </w:r>
-      <w:r>
-        <w:rPr>
-          <w:rFonts w:ascii="Consolas" w:eastAsia="Times New Roman" w:hAnsi="Consolas" w:cs="Times New Roman"/>
-          <w:color w:val="E1E4E8"/>
-          <w:sz w:val="21"/>
-          <w:szCs w:val="21"/>
-          <w:lang w:eastAsia="en-IN"/>
-        </w:rPr>
-        <w:t xml:space="preserve"> [</w:t>
-      </w:r>
+        <w:t xml:space="preserve">    </w:t>
+      </w:r>
+      <w:proofErr w:type="spellStart"/>
+      <w:proofErr w:type="gramStart"/>
       <w:r>
         <w:rPr>
           <w:rFonts w:ascii="Consolas" w:eastAsia="Times New Roman" w:hAnsi="Consolas" w:cs="Times New Roman"/>
@@ -2640,6 +2676,38 @@
           <w:szCs w:val="21"/>
           <w:lang w:eastAsia="en-IN"/>
         </w:rPr>
+        <w:t>stack</w:t>
+      </w:r>
+      <w:r>
+        <w:rPr>
+          <w:rFonts w:ascii="Consolas" w:eastAsia="Times New Roman" w:hAnsi="Consolas" w:cs="Times New Roman"/>
+          <w:color w:val="E1E4E8"/>
+          <w:sz w:val="21"/>
+          <w:szCs w:val="21"/>
+          <w:lang w:eastAsia="en-IN"/>
+        </w:rPr>
+        <w:t>.append</w:t>
+      </w:r>
+      <w:proofErr w:type="spellEnd"/>
+      <w:r>
+        <w:rPr>
+          <w:rFonts w:ascii="Consolas" w:eastAsia="Times New Roman" w:hAnsi="Consolas" w:cs="Times New Roman"/>
+          <w:color w:val="E1E4E8"/>
+          <w:sz w:val="21"/>
+          <w:szCs w:val="21"/>
+          <w:lang w:eastAsia="en-IN"/>
+        </w:rPr>
+        <w:t>(</w:t>
+      </w:r>
+      <w:proofErr w:type="gramEnd"/>
+      <w:r>
+        <w:rPr>
+          <w:rFonts w:ascii="Consolas" w:eastAsia="Times New Roman" w:hAnsi="Consolas" w:cs="Times New Roman"/>
+          <w:color w:val="FFAB70"/>
+          <w:sz w:val="21"/>
+          <w:szCs w:val="21"/>
+          <w:lang w:eastAsia="en-IN"/>
+        </w:rPr>
         <w:t>start</w:t>
       </w:r>
       <w:r>
@@ -2650,7 +2718,7 @@
           <w:szCs w:val="21"/>
           <w:lang w:eastAsia="en-IN"/>
         </w:rPr>
-        <w:t>]</w:t>
+        <w:t>)</w:t>
       </w:r>
     </w:p>
     <w:p>
@@ -2679,12 +2747,12 @@
       <w:r>
         <w:rPr>
           <w:rFonts w:ascii="Consolas" w:eastAsia="Times New Roman" w:hAnsi="Consolas" w:cs="Times New Roman"/>
-          <w:color w:val="E1E4E8"/>
-          <w:sz w:val="21"/>
-          <w:szCs w:val="21"/>
-          <w:lang w:eastAsia="en-IN"/>
-        </w:rPr>
-        <w:t>visited</w:t>
+          <w:color w:val="F97583"/>
+          <w:sz w:val="21"/>
+          <w:szCs w:val="21"/>
+          <w:lang w:eastAsia="en-IN"/>
+        </w:rPr>
+        <w:t>if</w:t>
       </w:r>
       <w:proofErr w:type="gramEnd"/>
       <w:r>
@@ -2700,22 +2768,62 @@
       <w:r>
         <w:rPr>
           <w:rFonts w:ascii="Consolas" w:eastAsia="Times New Roman" w:hAnsi="Consolas" w:cs="Times New Roman"/>
+          <w:color w:val="FFAB70"/>
+          <w:sz w:val="21"/>
+          <w:szCs w:val="21"/>
+          <w:lang w:eastAsia="en-IN"/>
+        </w:rPr>
+        <w:t>start</w:t>
+      </w:r>
+      <w:r>
+        <w:rPr>
+          <w:rFonts w:ascii="Consolas" w:eastAsia="Times New Roman" w:hAnsi="Consolas" w:cs="Times New Roman"/>
+          <w:color w:val="E1E4E8"/>
+          <w:sz w:val="21"/>
+          <w:szCs w:val="21"/>
+          <w:lang w:eastAsia="en-IN"/>
+        </w:rPr>
+        <w:t xml:space="preserve"> </w:t>
+      </w:r>
+      <w:r>
+        <w:rPr>
+          <w:rFonts w:ascii="Consolas" w:eastAsia="Times New Roman" w:hAnsi="Consolas" w:cs="Times New Roman"/>
           <w:color w:val="F97583"/>
           <w:sz w:val="21"/>
           <w:szCs w:val="21"/>
           <w:lang w:eastAsia="en-IN"/>
         </w:rPr>
-        <w:t>=</w:t>
-      </w:r>
-      <w:r>
-        <w:rPr>
-          <w:rFonts w:ascii="Consolas" w:eastAsia="Times New Roman" w:hAnsi="Consolas" w:cs="Times New Roman"/>
-          <w:color w:val="E1E4E8"/>
-          <w:sz w:val="21"/>
-          <w:szCs w:val="21"/>
-          <w:lang w:eastAsia="en-IN"/>
-        </w:rPr>
-        <w:t xml:space="preserve"> []</w:t>
+        <w:t>==</w:t>
+      </w:r>
+      <w:r>
+        <w:rPr>
+          <w:rFonts w:ascii="Consolas" w:eastAsia="Times New Roman" w:hAnsi="Consolas" w:cs="Times New Roman"/>
+          <w:color w:val="E1E4E8"/>
+          <w:sz w:val="21"/>
+          <w:szCs w:val="21"/>
+          <w:lang w:eastAsia="en-IN"/>
+        </w:rPr>
+        <w:t xml:space="preserve"> </w:t>
+      </w:r>
+      <w:r>
+        <w:rPr>
+          <w:rFonts w:ascii="Consolas" w:eastAsia="Times New Roman" w:hAnsi="Consolas" w:cs="Times New Roman"/>
+          <w:color w:val="FFAB70"/>
+          <w:sz w:val="21"/>
+          <w:szCs w:val="21"/>
+          <w:lang w:eastAsia="en-IN"/>
+        </w:rPr>
+        <w:t>goal</w:t>
+      </w:r>
+      <w:r>
+        <w:rPr>
+          <w:rFonts w:ascii="Consolas" w:eastAsia="Times New Roman" w:hAnsi="Consolas" w:cs="Times New Roman"/>
+          <w:color w:val="E1E4E8"/>
+          <w:sz w:val="21"/>
+          <w:szCs w:val="21"/>
+          <w:lang w:eastAsia="en-IN"/>
+        </w:rPr>
+        <w:t>:</w:t>
       </w:r>
     </w:p>
     <w:p>
@@ -2738,18 +2846,18 @@
           <w:szCs w:val="21"/>
           <w:lang w:eastAsia="en-IN"/>
         </w:rPr>
-        <w:t xml:space="preserve">    </w:t>
+        <w:t xml:space="preserve">        </w:t>
       </w:r>
       <w:proofErr w:type="gramStart"/>
       <w:r>
         <w:rPr>
           <w:rFonts w:ascii="Consolas" w:eastAsia="Times New Roman" w:hAnsi="Consolas" w:cs="Times New Roman"/>
-          <w:color w:val="E1E4E8"/>
-          <w:sz w:val="21"/>
-          <w:szCs w:val="21"/>
-          <w:lang w:eastAsia="en-IN"/>
-        </w:rPr>
-        <w:t>parent</w:t>
+          <w:color w:val="F97583"/>
+          <w:sz w:val="21"/>
+          <w:szCs w:val="21"/>
+          <w:lang w:eastAsia="en-IN"/>
+        </w:rPr>
+        <w:t>return</w:t>
       </w:r>
       <w:proofErr w:type="gramEnd"/>
       <w:r>
@@ -2760,27 +2868,27 @@
           <w:szCs w:val="21"/>
           <w:lang w:eastAsia="en-IN"/>
         </w:rPr>
-        <w:t xml:space="preserve"> </w:t>
-      </w:r>
-      <w:r>
-        <w:rPr>
-          <w:rFonts w:ascii="Consolas" w:eastAsia="Times New Roman" w:hAnsi="Consolas" w:cs="Times New Roman"/>
-          <w:color w:val="F97583"/>
-          <w:sz w:val="21"/>
-          <w:szCs w:val="21"/>
-          <w:lang w:eastAsia="en-IN"/>
-        </w:rPr>
-        <w:t>=</w:t>
-      </w:r>
-      <w:r>
-        <w:rPr>
-          <w:rFonts w:ascii="Consolas" w:eastAsia="Times New Roman" w:hAnsi="Consolas" w:cs="Times New Roman"/>
-          <w:color w:val="E1E4E8"/>
-          <w:sz w:val="21"/>
-          <w:szCs w:val="21"/>
-          <w:lang w:eastAsia="en-IN"/>
-        </w:rPr>
-        <w:t xml:space="preserve"> []</w:t>
+        <w:t xml:space="preserve"> [</w:t>
+      </w:r>
+      <w:r>
+        <w:rPr>
+          <w:rFonts w:ascii="Consolas" w:eastAsia="Times New Roman" w:hAnsi="Consolas" w:cs="Times New Roman"/>
+          <w:color w:val="FFAB70"/>
+          <w:sz w:val="21"/>
+          <w:szCs w:val="21"/>
+          <w:lang w:eastAsia="en-IN"/>
+        </w:rPr>
+        <w:t>start</w:t>
+      </w:r>
+      <w:r>
+        <w:rPr>
+          <w:rFonts w:ascii="Consolas" w:eastAsia="Times New Roman" w:hAnsi="Consolas" w:cs="Times New Roman"/>
+          <w:color w:val="E1E4E8"/>
+          <w:sz w:val="21"/>
+          <w:szCs w:val="21"/>
+          <w:lang w:eastAsia="en-IN"/>
+        </w:rPr>
+        <w:t>]</w:t>
       </w:r>
     </w:p>
     <w:p>
@@ -2827,7 +2935,7 @@
           <w:szCs w:val="21"/>
           <w:lang w:eastAsia="en-IN"/>
         </w:rPr>
-        <w:t>while</w:t>
+        <w:t>for</w:t>
       </w:r>
       <w:proofErr w:type="gramEnd"/>
       <w:r>
@@ -2838,18 +2946,18 @@
           <w:szCs w:val="21"/>
           <w:lang w:eastAsia="en-IN"/>
         </w:rPr>
-        <w:t xml:space="preserve"> (</w:t>
+        <w:t xml:space="preserve"> </w:t>
       </w:r>
       <w:proofErr w:type="spellStart"/>
       <w:r>
         <w:rPr>
           <w:rFonts w:ascii="Consolas" w:eastAsia="Times New Roman" w:hAnsi="Consolas" w:cs="Times New Roman"/>
-          <w:color w:val="B392F0"/>
-          <w:sz w:val="21"/>
-          <w:szCs w:val="21"/>
-          <w:lang w:eastAsia="en-IN"/>
-        </w:rPr>
-        <w:t>len</w:t>
+          <w:color w:val="E1E4E8"/>
+          <w:sz w:val="21"/>
+          <w:szCs w:val="21"/>
+          <w:lang w:eastAsia="en-IN"/>
+        </w:rPr>
+        <w:t>i</w:t>
       </w:r>
       <w:proofErr w:type="spellEnd"/>
       <w:r>
@@ -2860,7 +2968,7 @@
           <w:szCs w:val="21"/>
           <w:lang w:eastAsia="en-IN"/>
         </w:rPr>
-        <w:t xml:space="preserve">(q) </w:t>
+        <w:t xml:space="preserve"> </w:t>
       </w:r>
       <w:r>
         <w:rPr>
@@ -2870,97 +2978,17 @@
           <w:szCs w:val="21"/>
           <w:lang w:eastAsia="en-IN"/>
         </w:rPr>
-        <w:t>!=</w:t>
-      </w:r>
-      <w:r>
-        <w:rPr>
-          <w:rFonts w:ascii="Consolas" w:eastAsia="Times New Roman" w:hAnsi="Consolas" w:cs="Times New Roman"/>
-          <w:color w:val="E1E4E8"/>
-          <w:sz w:val="21"/>
-          <w:szCs w:val="21"/>
-          <w:lang w:eastAsia="en-IN"/>
-        </w:rPr>
-        <w:t xml:space="preserve"> </w:t>
-      </w:r>
-      <w:r>
-        <w:rPr>
-          <w:rFonts w:ascii="Consolas" w:eastAsia="Times New Roman" w:hAnsi="Consolas" w:cs="Times New Roman"/>
-          <w:color w:val="79B8FF"/>
-          <w:sz w:val="21"/>
-          <w:szCs w:val="21"/>
-          <w:lang w:eastAsia="en-IN"/>
-        </w:rPr>
-        <w:t>0</w:t>
-      </w:r>
-      <w:r>
-        <w:rPr>
-          <w:rFonts w:ascii="Consolas" w:eastAsia="Times New Roman" w:hAnsi="Consolas" w:cs="Times New Roman"/>
-          <w:color w:val="E1E4E8"/>
-          <w:sz w:val="21"/>
-          <w:szCs w:val="21"/>
-          <w:lang w:eastAsia="en-IN"/>
-        </w:rPr>
-        <w:t xml:space="preserve">) </w:t>
-      </w:r>
-      <w:r>
-        <w:rPr>
-          <w:rFonts w:ascii="Consolas" w:eastAsia="Times New Roman" w:hAnsi="Consolas" w:cs="Times New Roman"/>
-          <w:color w:val="F97583"/>
-          <w:sz w:val="21"/>
-          <w:szCs w:val="21"/>
-          <w:lang w:eastAsia="en-IN"/>
-        </w:rPr>
-        <w:t>and</w:t>
-      </w:r>
-      <w:r>
-        <w:rPr>
-          <w:rFonts w:ascii="Consolas" w:eastAsia="Times New Roman" w:hAnsi="Consolas" w:cs="Times New Roman"/>
-          <w:color w:val="E1E4E8"/>
-          <w:sz w:val="21"/>
-          <w:szCs w:val="21"/>
-          <w:lang w:eastAsia="en-IN"/>
-        </w:rPr>
-        <w:t xml:space="preserve"> current </w:t>
-      </w:r>
-      <w:r>
-        <w:rPr>
-          <w:rFonts w:ascii="Consolas" w:eastAsia="Times New Roman" w:hAnsi="Consolas" w:cs="Times New Roman"/>
-          <w:color w:val="F97583"/>
-          <w:sz w:val="21"/>
-          <w:szCs w:val="21"/>
-          <w:lang w:eastAsia="en-IN"/>
-        </w:rPr>
-        <w:t>!=</w:t>
-      </w:r>
-      <w:r>
-        <w:rPr>
-          <w:rFonts w:ascii="Consolas" w:eastAsia="Times New Roman" w:hAnsi="Consolas" w:cs="Times New Roman"/>
-          <w:color w:val="E1E4E8"/>
-          <w:sz w:val="21"/>
-          <w:szCs w:val="21"/>
-          <w:lang w:eastAsia="en-IN"/>
-        </w:rPr>
-        <w:t xml:space="preserve"> </w:t>
-      </w:r>
-      <w:r>
-        <w:rPr>
-          <w:rFonts w:ascii="Consolas" w:eastAsia="Times New Roman" w:hAnsi="Consolas" w:cs="Times New Roman"/>
-          <w:color w:val="FFAB70"/>
-          <w:sz w:val="21"/>
-          <w:szCs w:val="21"/>
-          <w:lang w:eastAsia="en-IN"/>
-        </w:rPr>
-        <w:t>goal</w:t>
-      </w:r>
-      <w:r>
-        <w:rPr>
-          <w:rFonts w:ascii="Consolas" w:eastAsia="Times New Roman" w:hAnsi="Consolas" w:cs="Times New Roman"/>
-          <w:color w:val="E1E4E8"/>
-          <w:sz w:val="21"/>
-          <w:szCs w:val="21"/>
-          <w:lang w:eastAsia="en-IN"/>
-        </w:rPr>
-        <w:t>:</w:t>
+        <w:t>in</w:t>
+      </w:r>
+      <w:r>
+        <w:rPr>
+          <w:rFonts w:ascii="Consolas" w:eastAsia="Times New Roman" w:hAnsi="Consolas" w:cs="Times New Roman"/>
+          <w:color w:val="E1E4E8"/>
+          <w:sz w:val="21"/>
+          <w:szCs w:val="21"/>
+          <w:lang w:eastAsia="en-IN"/>
+        </w:rPr>
+        <w:t xml:space="preserve"> child:</w:t>
       </w:r>
     </w:p>
     <w:p>
@@ -2985,27 +3013,38 @@
         </w:rPr>
         <w:t xml:space="preserve">        </w:t>
       </w:r>
+      <w:proofErr w:type="gramStart"/>
+      <w:r>
+        <w:rPr>
+          <w:rFonts w:ascii="Consolas" w:eastAsia="Times New Roman" w:hAnsi="Consolas" w:cs="Times New Roman"/>
+          <w:color w:val="F97583"/>
+          <w:sz w:val="21"/>
+          <w:szCs w:val="21"/>
+          <w:lang w:eastAsia="en-IN"/>
+        </w:rPr>
+        <w:t>if</w:t>
+      </w:r>
+      <w:proofErr w:type="gramEnd"/>
+      <w:r>
+        <w:rPr>
+          <w:rFonts w:ascii="Consolas" w:eastAsia="Times New Roman" w:hAnsi="Consolas" w:cs="Times New Roman"/>
+          <w:color w:val="E1E4E8"/>
+          <w:sz w:val="21"/>
+          <w:szCs w:val="21"/>
+          <w:lang w:eastAsia="en-IN"/>
+        </w:rPr>
+        <w:t xml:space="preserve"> </w:t>
+      </w:r>
       <w:proofErr w:type="spellStart"/>
-      <w:proofErr w:type="gramStart"/>
-      <w:r>
-        <w:rPr>
-          <w:rFonts w:ascii="Consolas" w:eastAsia="Times New Roman" w:hAnsi="Consolas" w:cs="Times New Roman"/>
-          <w:color w:val="E1E4E8"/>
-          <w:sz w:val="21"/>
-          <w:szCs w:val="21"/>
-          <w:lang w:eastAsia="en-IN"/>
-        </w:rPr>
-        <w:t>q.</w:t>
-      </w:r>
-      <w:r>
-        <w:rPr>
-          <w:rFonts w:ascii="Consolas" w:eastAsia="Times New Roman" w:hAnsi="Consolas" w:cs="Times New Roman"/>
-          <w:color w:val="B392F0"/>
-          <w:sz w:val="21"/>
-          <w:szCs w:val="21"/>
-          <w:lang w:eastAsia="en-IN"/>
-        </w:rPr>
-        <w:t>pop</w:t>
+      <w:r>
+        <w:rPr>
+          <w:rFonts w:ascii="Consolas" w:eastAsia="Times New Roman" w:hAnsi="Consolas" w:cs="Times New Roman"/>
+          <w:color w:val="E1E4E8"/>
+          <w:sz w:val="21"/>
+          <w:szCs w:val="21"/>
+          <w:lang w:eastAsia="en-IN"/>
+        </w:rPr>
+        <w:t>i</w:t>
       </w:r>
       <w:proofErr w:type="spellEnd"/>
       <w:r>
@@ -3016,28 +3055,67 @@
           <w:szCs w:val="21"/>
           <w:lang w:eastAsia="en-IN"/>
         </w:rPr>
-        <w:t>(</w:t>
-      </w:r>
-      <w:proofErr w:type="gramEnd"/>
-      <w:r>
-        <w:rPr>
-          <w:rFonts w:ascii="Consolas" w:eastAsia="Times New Roman" w:hAnsi="Consolas" w:cs="Times New Roman"/>
-          <w:color w:val="79B8FF"/>
-          <w:sz w:val="21"/>
-          <w:szCs w:val="21"/>
-          <w:lang w:eastAsia="en-IN"/>
-        </w:rPr>
-        <w:t>0</w:t>
-      </w:r>
-      <w:r>
-        <w:rPr>
-          <w:rFonts w:ascii="Consolas" w:eastAsia="Times New Roman" w:hAnsi="Consolas" w:cs="Times New Roman"/>
-          <w:color w:val="E1E4E8"/>
-          <w:sz w:val="21"/>
-          <w:szCs w:val="21"/>
-          <w:lang w:eastAsia="en-IN"/>
-        </w:rPr>
-        <w:t>)</w:t>
+        <w:t xml:space="preserve"> </w:t>
+      </w:r>
+      <w:r>
+        <w:rPr>
+          <w:rFonts w:ascii="Consolas" w:eastAsia="Times New Roman" w:hAnsi="Consolas" w:cs="Times New Roman"/>
+          <w:color w:val="F97583"/>
+          <w:sz w:val="21"/>
+          <w:szCs w:val="21"/>
+          <w:lang w:eastAsia="en-IN"/>
+        </w:rPr>
+        <w:t>not</w:t>
+      </w:r>
+      <w:r>
+        <w:rPr>
+          <w:rFonts w:ascii="Consolas" w:eastAsia="Times New Roman" w:hAnsi="Consolas" w:cs="Times New Roman"/>
+          <w:color w:val="E1E4E8"/>
+          <w:sz w:val="21"/>
+          <w:szCs w:val="21"/>
+          <w:lang w:eastAsia="en-IN"/>
+        </w:rPr>
+        <w:t xml:space="preserve"> </w:t>
+      </w:r>
+      <w:r>
+        <w:rPr>
+          <w:rFonts w:ascii="Consolas" w:eastAsia="Times New Roman" w:hAnsi="Consolas" w:cs="Times New Roman"/>
+          <w:color w:val="F97583"/>
+          <w:sz w:val="21"/>
+          <w:szCs w:val="21"/>
+          <w:lang w:eastAsia="en-IN"/>
+        </w:rPr>
+        <w:t>in</w:t>
+      </w:r>
+      <w:r>
+        <w:rPr>
+          <w:rFonts w:ascii="Consolas" w:eastAsia="Times New Roman" w:hAnsi="Consolas" w:cs="Times New Roman"/>
+          <w:color w:val="E1E4E8"/>
+          <w:sz w:val="21"/>
+          <w:szCs w:val="21"/>
+          <w:lang w:eastAsia="en-IN"/>
+        </w:rPr>
+        <w:t xml:space="preserve"> </w:t>
+      </w:r>
+      <w:r>
+        <w:rPr>
+          <w:rFonts w:ascii="Consolas" w:eastAsia="Times New Roman" w:hAnsi="Consolas" w:cs="Times New Roman"/>
+          <w:color w:val="FFAB70"/>
+          <w:sz w:val="21"/>
+          <w:szCs w:val="21"/>
+          <w:lang w:eastAsia="en-IN"/>
+        </w:rPr>
+        <w:t>stack</w:t>
+      </w:r>
+      <w:r>
+        <w:rPr>
+          <w:rFonts w:ascii="Consolas" w:eastAsia="Times New Roman" w:hAnsi="Consolas" w:cs="Times New Roman"/>
+          <w:color w:val="E1E4E8"/>
+          <w:sz w:val="21"/>
+          <w:szCs w:val="21"/>
+          <w:lang w:eastAsia="en-IN"/>
+        </w:rPr>
+        <w:t>:</w:t>
       </w:r>
     </w:p>
     <w:p>
@@ -3060,20 +3138,51 @@
           <w:szCs w:val="21"/>
           <w:lang w:eastAsia="en-IN"/>
         </w:rPr>
-        <w:t xml:space="preserve">        </w:t>
+        <w:t xml:space="preserve">            </w:t>
+      </w:r>
+      <w:proofErr w:type="gramStart"/>
+      <w:r>
+        <w:rPr>
+          <w:rFonts w:ascii="Consolas" w:eastAsia="Times New Roman" w:hAnsi="Consolas" w:cs="Times New Roman"/>
+          <w:color w:val="E1E4E8"/>
+          <w:sz w:val="21"/>
+          <w:szCs w:val="21"/>
+          <w:lang w:eastAsia="en-IN"/>
+        </w:rPr>
+        <w:t>leaf</w:t>
+      </w:r>
+      <w:proofErr w:type="gramEnd"/>
+      <w:r>
+        <w:rPr>
+          <w:rFonts w:ascii="Consolas" w:eastAsia="Times New Roman" w:hAnsi="Consolas" w:cs="Times New Roman"/>
+          <w:color w:val="E1E4E8"/>
+          <w:sz w:val="21"/>
+          <w:szCs w:val="21"/>
+          <w:lang w:eastAsia="en-IN"/>
+        </w:rPr>
+        <w:t xml:space="preserve"> </w:t>
+      </w:r>
+      <w:r>
+        <w:rPr>
+          <w:rFonts w:ascii="Consolas" w:eastAsia="Times New Roman" w:hAnsi="Consolas" w:cs="Times New Roman"/>
+          <w:color w:val="F97583"/>
+          <w:sz w:val="21"/>
+          <w:szCs w:val="21"/>
+          <w:lang w:eastAsia="en-IN"/>
+        </w:rPr>
+        <w:t>=</w:t>
+      </w:r>
+      <w:r>
+        <w:rPr>
+          <w:rFonts w:ascii="Consolas" w:eastAsia="Times New Roman" w:hAnsi="Consolas" w:cs="Times New Roman"/>
+          <w:color w:val="E1E4E8"/>
+          <w:sz w:val="21"/>
+          <w:szCs w:val="21"/>
+          <w:lang w:eastAsia="en-IN"/>
+        </w:rPr>
+        <w:t xml:space="preserve"> </w:t>
       </w:r>
       <w:proofErr w:type="spellStart"/>
-      <w:proofErr w:type="gramStart"/>
-      <w:r>
-        <w:rPr>
-          <w:rFonts w:ascii="Consolas" w:eastAsia="Times New Roman" w:hAnsi="Consolas" w:cs="Times New Roman"/>
-          <w:color w:val="E1E4E8"/>
-          <w:sz w:val="21"/>
-          <w:szCs w:val="21"/>
-          <w:lang w:eastAsia="en-IN"/>
-        </w:rPr>
-        <w:t>visited.</w:t>
-      </w:r>
       <w:r>
         <w:rPr>
           <w:rFonts w:ascii="Consolas" w:eastAsia="Times New Roman" w:hAnsi="Consolas" w:cs="Times New Roman"/>
@@ -3082,7 +3191,7 @@
           <w:szCs w:val="21"/>
           <w:lang w:eastAsia="en-IN"/>
         </w:rPr>
-        <w:t>append</w:t>
+        <w:t>dfs</w:t>
       </w:r>
       <w:proofErr w:type="spellEnd"/>
       <w:r>
@@ -3095,16 +3204,67 @@
         </w:rPr>
         <w:t>(</w:t>
       </w:r>
-      <w:proofErr w:type="gramEnd"/>
-      <w:r>
-        <w:rPr>
-          <w:rFonts w:ascii="Consolas" w:eastAsia="Times New Roman" w:hAnsi="Consolas" w:cs="Times New Roman"/>
-          <w:color w:val="E1E4E8"/>
-          <w:sz w:val="21"/>
-          <w:szCs w:val="21"/>
-          <w:lang w:eastAsia="en-IN"/>
-        </w:rPr>
-        <w:t>current)</w:t>
+      <w:proofErr w:type="spellStart"/>
+      <w:r>
+        <w:rPr>
+          <w:rFonts w:ascii="Consolas" w:eastAsia="Times New Roman" w:hAnsi="Consolas" w:cs="Times New Roman"/>
+          <w:color w:val="E1E4E8"/>
+          <w:sz w:val="21"/>
+          <w:szCs w:val="21"/>
+          <w:lang w:eastAsia="en-IN"/>
+        </w:rPr>
+        <w:t>i</w:t>
+      </w:r>
+      <w:proofErr w:type="spellEnd"/>
+      <w:r>
+        <w:rPr>
+          <w:rFonts w:ascii="Consolas" w:eastAsia="Times New Roman" w:hAnsi="Consolas" w:cs="Times New Roman"/>
+          <w:color w:val="E1E4E8"/>
+          <w:sz w:val="21"/>
+          <w:szCs w:val="21"/>
+          <w:lang w:eastAsia="en-IN"/>
+        </w:rPr>
+        <w:t xml:space="preserve">, </w:t>
+      </w:r>
+      <w:r>
+        <w:rPr>
+          <w:rFonts w:ascii="Consolas" w:eastAsia="Times New Roman" w:hAnsi="Consolas" w:cs="Times New Roman"/>
+          <w:color w:val="FFAB70"/>
+          <w:sz w:val="21"/>
+          <w:szCs w:val="21"/>
+          <w:lang w:eastAsia="en-IN"/>
+        </w:rPr>
+        <w:t>goal</w:t>
+      </w:r>
+      <w:r>
+        <w:rPr>
+          <w:rFonts w:ascii="Consolas" w:eastAsia="Times New Roman" w:hAnsi="Consolas" w:cs="Times New Roman"/>
+          <w:color w:val="E1E4E8"/>
+          <w:sz w:val="21"/>
+          <w:szCs w:val="21"/>
+          <w:lang w:eastAsia="en-IN"/>
+        </w:rPr>
+        <w:t xml:space="preserve">, </w:t>
+      </w:r>
+      <w:r>
+        <w:rPr>
+          <w:rFonts w:ascii="Consolas" w:eastAsia="Times New Roman" w:hAnsi="Consolas" w:cs="Times New Roman"/>
+          <w:color w:val="FFAB70"/>
+          <w:sz w:val="21"/>
+          <w:szCs w:val="21"/>
+          <w:lang w:eastAsia="en-IN"/>
+        </w:rPr>
+        <w:t>stack</w:t>
+      </w:r>
+      <w:r>
+        <w:rPr>
+          <w:rFonts w:ascii="Consolas" w:eastAsia="Times New Roman" w:hAnsi="Consolas" w:cs="Times New Roman"/>
+          <w:color w:val="E1E4E8"/>
+          <w:sz w:val="21"/>
+          <w:szCs w:val="21"/>
+          <w:lang w:eastAsia="en-IN"/>
+        </w:rPr>
+        <w:t>)</w:t>
       </w:r>
     </w:p>
     <w:p>
@@ -3127,7 +3287,7 @@
           <w:szCs w:val="21"/>
           <w:lang w:eastAsia="en-IN"/>
         </w:rPr>
-        <w:t xml:space="preserve">        </w:t>
+        <w:t xml:space="preserve">            </w:t>
       </w:r>
       <w:proofErr w:type="gramStart"/>
       <w:r>
@@ -3138,7 +3298,7 @@
           <w:szCs w:val="21"/>
           <w:lang w:eastAsia="en-IN"/>
         </w:rPr>
-        <w:t>for</w:t>
+        <w:t>if</w:t>
       </w:r>
       <w:proofErr w:type="gramEnd"/>
       <w:r>
@@ -3149,71 +3309,47 @@
           <w:szCs w:val="21"/>
           <w:lang w:eastAsia="en-IN"/>
         </w:rPr>
+        <w:t xml:space="preserve"> leaf </w:t>
+      </w:r>
+      <w:r>
+        <w:rPr>
+          <w:rFonts w:ascii="Consolas" w:eastAsia="Times New Roman" w:hAnsi="Consolas" w:cs="Times New Roman"/>
+          <w:color w:val="F97583"/>
+          <w:sz w:val="21"/>
+          <w:szCs w:val="21"/>
+          <w:lang w:eastAsia="en-IN"/>
+        </w:rPr>
+        <w:t>!=</w:t>
+      </w:r>
+      <w:r>
+        <w:rPr>
+          <w:rFonts w:ascii="Consolas" w:eastAsia="Times New Roman" w:hAnsi="Consolas" w:cs="Times New Roman"/>
+          <w:color w:val="E1E4E8"/>
+          <w:sz w:val="21"/>
+          <w:szCs w:val="21"/>
+          <w:lang w:eastAsia="en-IN"/>
+        </w:rPr>
         <w:t xml:space="preserve"> </w:t>
       </w:r>
-      <w:proofErr w:type="spellStart"/>
-      <w:r>
-        <w:rPr>
-          <w:rFonts w:ascii="Consolas" w:eastAsia="Times New Roman" w:hAnsi="Consolas" w:cs="Times New Roman"/>
-          <w:color w:val="E1E4E8"/>
-          <w:sz w:val="21"/>
-          <w:szCs w:val="21"/>
-          <w:lang w:eastAsia="en-IN"/>
-        </w:rPr>
-        <w:t>i</w:t>
-      </w:r>
-      <w:proofErr w:type="spellEnd"/>
-      <w:r>
-        <w:rPr>
-          <w:rFonts w:ascii="Consolas" w:eastAsia="Times New Roman" w:hAnsi="Consolas" w:cs="Times New Roman"/>
-          <w:color w:val="E1E4E8"/>
-          <w:sz w:val="21"/>
-          <w:szCs w:val="21"/>
-          <w:lang w:eastAsia="en-IN"/>
-        </w:rPr>
-        <w:t xml:space="preserve"> </w:t>
-      </w:r>
-      <w:r>
-        <w:rPr>
-          <w:rFonts w:ascii="Consolas" w:eastAsia="Times New Roman" w:hAnsi="Consolas" w:cs="Times New Roman"/>
-          <w:color w:val="F97583"/>
-          <w:sz w:val="21"/>
-          <w:szCs w:val="21"/>
-          <w:lang w:eastAsia="en-IN"/>
-        </w:rPr>
-        <w:t>in</w:t>
-      </w:r>
-      <w:r>
-        <w:rPr>
-          <w:rFonts w:ascii="Consolas" w:eastAsia="Times New Roman" w:hAnsi="Consolas" w:cs="Times New Roman"/>
-          <w:color w:val="E1E4E8"/>
-          <w:sz w:val="21"/>
-          <w:szCs w:val="21"/>
-          <w:lang w:eastAsia="en-IN"/>
-        </w:rPr>
-        <w:t xml:space="preserve"> </w:t>
-      </w:r>
-      <w:proofErr w:type="spellStart"/>
-      <w:r>
-        <w:rPr>
-          <w:rFonts w:ascii="Consolas" w:eastAsia="Times New Roman" w:hAnsi="Consolas" w:cs="Times New Roman"/>
-          <w:color w:val="B392F0"/>
-          <w:sz w:val="21"/>
-          <w:szCs w:val="21"/>
-          <w:lang w:eastAsia="en-IN"/>
-        </w:rPr>
-        <w:t>getChild</w:t>
-      </w:r>
-      <w:proofErr w:type="spellEnd"/>
-      <w:r>
-        <w:rPr>
-          <w:rFonts w:ascii="Consolas" w:eastAsia="Times New Roman" w:hAnsi="Consolas" w:cs="Times New Roman"/>
-          <w:color w:val="E1E4E8"/>
-          <w:sz w:val="21"/>
-          <w:szCs w:val="21"/>
-          <w:lang w:eastAsia="en-IN"/>
-        </w:rPr>
-        <w:t>(current):</w:t>
+      <w:r>
+        <w:rPr>
+          <w:rFonts w:ascii="Consolas" w:eastAsia="Times New Roman" w:hAnsi="Consolas" w:cs="Times New Roman"/>
+          <w:color w:val="79B8FF"/>
+          <w:sz w:val="21"/>
+          <w:szCs w:val="21"/>
+          <w:lang w:eastAsia="en-IN"/>
+        </w:rPr>
+        <w:t>None</w:t>
+      </w:r>
+      <w:r>
+        <w:rPr>
+          <w:rFonts w:ascii="Consolas" w:eastAsia="Times New Roman" w:hAnsi="Consolas" w:cs="Times New Roman"/>
+          <w:color w:val="E1E4E8"/>
+          <w:sz w:val="21"/>
+          <w:szCs w:val="21"/>
+          <w:lang w:eastAsia="en-IN"/>
+        </w:rPr>
+        <w:t>:</w:t>
       </w:r>
     </w:p>
     <w:p>
@@ -3236,42 +3372,19 @@
           <w:szCs w:val="21"/>
           <w:lang w:eastAsia="en-IN"/>
         </w:rPr>
-        <w:t xml:space="preserve">            </w:t>
-      </w:r>
-      <w:proofErr w:type="spellStart"/>
+        <w:t xml:space="preserve">                </w:t>
+      </w:r>
       <w:proofErr w:type="gramStart"/>
       <w:r>
         <w:rPr>
           <w:rFonts w:ascii="Consolas" w:eastAsia="Times New Roman" w:hAnsi="Consolas" w:cs="Times New Roman"/>
-          <w:color w:val="E1E4E8"/>
-          <w:sz w:val="21"/>
-          <w:szCs w:val="21"/>
-          <w:lang w:eastAsia="en-IN"/>
-        </w:rPr>
-        <w:t>q.</w:t>
-      </w:r>
-      <w:r>
-        <w:rPr>
-          <w:rFonts w:ascii="Consolas" w:eastAsia="Times New Roman" w:hAnsi="Consolas" w:cs="Times New Roman"/>
-          <w:color w:val="B392F0"/>
-          <w:sz w:val="21"/>
-          <w:szCs w:val="21"/>
-          <w:lang w:eastAsia="en-IN"/>
-        </w:rPr>
-        <w:t>append</w:t>
-      </w:r>
-      <w:proofErr w:type="spellEnd"/>
-      <w:r>
-        <w:rPr>
-          <w:rFonts w:ascii="Consolas" w:eastAsia="Times New Roman" w:hAnsi="Consolas" w:cs="Times New Roman"/>
-          <w:color w:val="E1E4E8"/>
-          <w:sz w:val="21"/>
-          <w:szCs w:val="21"/>
-          <w:lang w:eastAsia="en-IN"/>
-        </w:rPr>
-        <w:t>(</w:t>
-      </w:r>
-      <w:proofErr w:type="spellStart"/>
+          <w:color w:val="F97583"/>
+          <w:sz w:val="21"/>
+          <w:szCs w:val="21"/>
+          <w:lang w:eastAsia="en-IN"/>
+        </w:rPr>
+        <w:t>if</w:t>
+      </w:r>
       <w:proofErr w:type="gramEnd"/>
       <w:r>
         <w:rPr>
@@ -3281,18 +3394,47 @@
           <w:szCs w:val="21"/>
           <w:lang w:eastAsia="en-IN"/>
         </w:rPr>
-        <w:t>i</w:t>
-      </w:r>
-      <w:proofErr w:type="spellEnd"/>
-      <w:r>
-        <w:rPr>
-          <w:rFonts w:ascii="Consolas" w:eastAsia="Times New Roman" w:hAnsi="Consolas" w:cs="Times New Roman"/>
-          <w:color w:val="E1E4E8"/>
-          <w:sz w:val="21"/>
-          <w:szCs w:val="21"/>
-          <w:lang w:eastAsia="en-IN"/>
-        </w:rPr>
-        <w:t>)</w:t>
+        <w:t xml:space="preserve"> </w:t>
+      </w:r>
+      <w:r>
+        <w:rPr>
+          <w:rFonts w:ascii="Consolas" w:eastAsia="Times New Roman" w:hAnsi="Consolas" w:cs="Times New Roman"/>
+          <w:color w:val="FFAB70"/>
+          <w:sz w:val="21"/>
+          <w:szCs w:val="21"/>
+          <w:lang w:eastAsia="en-IN"/>
+        </w:rPr>
+        <w:t>goal</w:t>
+      </w:r>
+      <w:r>
+        <w:rPr>
+          <w:rFonts w:ascii="Consolas" w:eastAsia="Times New Roman" w:hAnsi="Consolas" w:cs="Times New Roman"/>
+          <w:color w:val="E1E4E8"/>
+          <w:sz w:val="21"/>
+          <w:szCs w:val="21"/>
+          <w:lang w:eastAsia="en-IN"/>
+        </w:rPr>
+        <w:t xml:space="preserve"> </w:t>
+      </w:r>
+      <w:r>
+        <w:rPr>
+          <w:rFonts w:ascii="Consolas" w:eastAsia="Times New Roman" w:hAnsi="Consolas" w:cs="Times New Roman"/>
+          <w:color w:val="F97583"/>
+          <w:sz w:val="21"/>
+          <w:szCs w:val="21"/>
+          <w:lang w:eastAsia="en-IN"/>
+        </w:rPr>
+        <w:t>in</w:t>
+      </w:r>
+      <w:r>
+        <w:rPr>
+          <w:rFonts w:ascii="Consolas" w:eastAsia="Times New Roman" w:hAnsi="Consolas" w:cs="Times New Roman"/>
+          <w:color w:val="E1E4E8"/>
+          <w:sz w:val="21"/>
+          <w:szCs w:val="21"/>
+          <w:lang w:eastAsia="en-IN"/>
+        </w:rPr>
+        <w:t xml:space="preserve"> leaf:</w:t>
       </w:r>
     </w:p>
     <w:p>
@@ -3315,69 +3457,49 @@
           <w:szCs w:val="21"/>
           <w:lang w:eastAsia="en-IN"/>
         </w:rPr>
-        <w:t xml:space="preserve">        </w:t>
+        <w:t xml:space="preserve">                    </w:t>
       </w:r>
       <w:proofErr w:type="gramStart"/>
       <w:r>
         <w:rPr>
           <w:rFonts w:ascii="Consolas" w:eastAsia="Times New Roman" w:hAnsi="Consolas" w:cs="Times New Roman"/>
-          <w:color w:val="E1E4E8"/>
-          <w:sz w:val="21"/>
-          <w:szCs w:val="21"/>
-          <w:lang w:eastAsia="en-IN"/>
-        </w:rPr>
-        <w:t>current</w:t>
+          <w:color w:val="B392F0"/>
+          <w:sz w:val="21"/>
+          <w:szCs w:val="21"/>
+          <w:lang w:eastAsia="en-IN"/>
+        </w:rPr>
+        <w:t>print</w:t>
+      </w:r>
+      <w:r>
+        <w:rPr>
+          <w:rFonts w:ascii="Consolas" w:eastAsia="Times New Roman" w:hAnsi="Consolas" w:cs="Times New Roman"/>
+          <w:color w:val="E1E4E8"/>
+          <w:sz w:val="21"/>
+          <w:szCs w:val="21"/>
+          <w:lang w:eastAsia="en-IN"/>
+        </w:rPr>
+        <w:t>(</w:t>
       </w:r>
       <w:proofErr w:type="gramEnd"/>
       <w:r>
         <w:rPr>
           <w:rFonts w:ascii="Consolas" w:eastAsia="Times New Roman" w:hAnsi="Consolas" w:cs="Times New Roman"/>
-          <w:color w:val="E1E4E8"/>
-          <w:sz w:val="21"/>
-          <w:szCs w:val="21"/>
-          <w:lang w:eastAsia="en-IN"/>
-        </w:rPr>
-        <w:t xml:space="preserve"> </w:t>
-      </w:r>
-      <w:r>
-        <w:rPr>
-          <w:rFonts w:ascii="Consolas" w:eastAsia="Times New Roman" w:hAnsi="Consolas" w:cs="Times New Roman"/>
-          <w:color w:val="F97583"/>
-          <w:sz w:val="21"/>
-          <w:szCs w:val="21"/>
-          <w:lang w:eastAsia="en-IN"/>
-        </w:rPr>
-        <w:t>=</w:t>
-      </w:r>
-      <w:r>
-        <w:rPr>
-          <w:rFonts w:ascii="Consolas" w:eastAsia="Times New Roman" w:hAnsi="Consolas" w:cs="Times New Roman"/>
-          <w:color w:val="E1E4E8"/>
-          <w:sz w:val="21"/>
-          <w:szCs w:val="21"/>
-          <w:lang w:eastAsia="en-IN"/>
-        </w:rPr>
-        <w:t xml:space="preserve"> q[</w:t>
-      </w:r>
-      <w:r>
-        <w:rPr>
-          <w:rFonts w:ascii="Consolas" w:eastAsia="Times New Roman" w:hAnsi="Consolas" w:cs="Times New Roman"/>
-          <w:color w:val="79B8FF"/>
-          <w:sz w:val="21"/>
-          <w:szCs w:val="21"/>
-          <w:lang w:eastAsia="en-IN"/>
-        </w:rPr>
-        <w:t>0</w:t>
-      </w:r>
-      <w:r>
-        <w:rPr>
-          <w:rFonts w:ascii="Consolas" w:eastAsia="Times New Roman" w:hAnsi="Consolas" w:cs="Times New Roman"/>
-          <w:color w:val="E1E4E8"/>
-          <w:sz w:val="21"/>
-          <w:szCs w:val="21"/>
-          <w:lang w:eastAsia="en-IN"/>
-        </w:rPr>
-        <w:t>]</w:t>
+          <w:color w:val="FFAB70"/>
+          <w:sz w:val="21"/>
+          <w:szCs w:val="21"/>
+          <w:lang w:eastAsia="en-IN"/>
+        </w:rPr>
+        <w:t>start</w:t>
+      </w:r>
+      <w:r>
+        <w:rPr>
+          <w:rFonts w:ascii="Consolas" w:eastAsia="Times New Roman" w:hAnsi="Consolas" w:cs="Times New Roman"/>
+          <w:color w:val="E1E4E8"/>
+          <w:sz w:val="21"/>
+          <w:szCs w:val="21"/>
+          <w:lang w:eastAsia="en-IN"/>
+        </w:rPr>
+        <w:t>)</w:t>
       </w:r>
     </w:p>
     <w:p>
@@ -3392,6 +3514,80 @@
           <w:lang w:eastAsia="en-IN"/>
         </w:rPr>
       </w:pPr>
+      <w:r>
+        <w:rPr>
+          <w:rFonts w:ascii="Consolas" w:eastAsia="Times New Roman" w:hAnsi="Consolas" w:cs="Times New Roman"/>
+          <w:color w:val="E1E4E8"/>
+          <w:sz w:val="21"/>
+          <w:szCs w:val="21"/>
+          <w:lang w:eastAsia="en-IN"/>
+        </w:rPr>
+        <w:t xml:space="preserve">                    </w:t>
+      </w:r>
+      <w:proofErr w:type="gramStart"/>
+      <w:r>
+        <w:rPr>
+          <w:rFonts w:ascii="Consolas" w:eastAsia="Times New Roman" w:hAnsi="Consolas" w:cs="Times New Roman"/>
+          <w:color w:val="F97583"/>
+          <w:sz w:val="21"/>
+          <w:szCs w:val="21"/>
+          <w:lang w:eastAsia="en-IN"/>
+        </w:rPr>
+        <w:t>return</w:t>
+      </w:r>
+      <w:proofErr w:type="gramEnd"/>
+      <w:r>
+        <w:rPr>
+          <w:rFonts w:ascii="Consolas" w:eastAsia="Times New Roman" w:hAnsi="Consolas" w:cs="Times New Roman"/>
+          <w:color w:val="E1E4E8"/>
+          <w:sz w:val="21"/>
+          <w:szCs w:val="21"/>
+          <w:lang w:eastAsia="en-IN"/>
+        </w:rPr>
+        <w:t xml:space="preserve"> </w:t>
+      </w:r>
+      <w:proofErr w:type="spellStart"/>
+      <w:r>
+        <w:rPr>
+          <w:rFonts w:ascii="Consolas" w:eastAsia="Times New Roman" w:hAnsi="Consolas" w:cs="Times New Roman"/>
+          <w:color w:val="E1E4E8"/>
+          <w:sz w:val="21"/>
+          <w:szCs w:val="21"/>
+          <w:lang w:eastAsia="en-IN"/>
+        </w:rPr>
+        <w:t>leaf.append</w:t>
+      </w:r>
+      <w:proofErr w:type="spellEnd"/>
+      <w:r>
+        <w:rPr>
+          <w:rFonts w:ascii="Consolas" w:eastAsia="Times New Roman" w:hAnsi="Consolas" w:cs="Times New Roman"/>
+          <w:color w:val="E1E4E8"/>
+          <w:sz w:val="21"/>
+          <w:szCs w:val="21"/>
+          <w:lang w:eastAsia="en-IN"/>
+        </w:rPr>
+        <w:t>(</w:t>
+      </w:r>
+      <w:r>
+        <w:rPr>
+          <w:rFonts w:ascii="Consolas" w:eastAsia="Times New Roman" w:hAnsi="Consolas" w:cs="Times New Roman"/>
+          <w:color w:val="FFAB70"/>
+          <w:sz w:val="21"/>
+          <w:szCs w:val="21"/>
+          <w:lang w:eastAsia="en-IN"/>
+        </w:rPr>
+        <w:t>start</w:t>
+      </w:r>
+      <w:r>
+        <w:rPr>
+          <w:rFonts w:ascii="Consolas" w:eastAsia="Times New Roman" w:hAnsi="Consolas" w:cs="Times New Roman"/>
+          <w:color w:val="E1E4E8"/>
+          <w:sz w:val="21"/>
+          <w:szCs w:val="21"/>
+          <w:lang w:eastAsia="en-IN"/>
+        </w:rPr>
+        <w:t>)</w:t>
+      </w:r>
     </w:p>
     <w:p>
       <w:pPr>
@@ -3415,68 +3611,6 @@
         </w:rPr>
         <w:t xml:space="preserve">    </w:t>
       </w:r>
-      <w:proofErr w:type="gramStart"/>
-      <w:r>
-        <w:rPr>
-          <w:rFonts w:ascii="Consolas" w:eastAsia="Times New Roman" w:hAnsi="Consolas" w:cs="Times New Roman"/>
-          <w:color w:val="E1E4E8"/>
-          <w:sz w:val="21"/>
-          <w:szCs w:val="21"/>
-          <w:lang w:eastAsia="en-IN"/>
-        </w:rPr>
-        <w:t>path</w:t>
-      </w:r>
-      <w:proofErr w:type="gramEnd"/>
-      <w:r>
-        <w:rPr>
-          <w:rFonts w:ascii="Consolas" w:eastAsia="Times New Roman" w:hAnsi="Consolas" w:cs="Times New Roman"/>
-          <w:color w:val="E1E4E8"/>
-          <w:sz w:val="21"/>
-          <w:szCs w:val="21"/>
-          <w:lang w:eastAsia="en-IN"/>
-        </w:rPr>
-        <w:t xml:space="preserve"> </w:t>
-      </w:r>
-      <w:r>
-        <w:rPr>
-          <w:rFonts w:ascii="Consolas" w:eastAsia="Times New Roman" w:hAnsi="Consolas" w:cs="Times New Roman"/>
-          <w:color w:val="F97583"/>
-          <w:sz w:val="21"/>
-          <w:szCs w:val="21"/>
-          <w:lang w:eastAsia="en-IN"/>
-        </w:rPr>
-        <w:t>=</w:t>
-      </w:r>
-      <w:r>
-        <w:rPr>
-          <w:rFonts w:ascii="Consolas" w:eastAsia="Times New Roman" w:hAnsi="Consolas" w:cs="Times New Roman"/>
-          <w:color w:val="E1E4E8"/>
-          <w:sz w:val="21"/>
-          <w:szCs w:val="21"/>
-          <w:lang w:eastAsia="en-IN"/>
-        </w:rPr>
-        <w:t xml:space="preserve"> [</w:t>
-      </w:r>
-      <w:r>
-        <w:rPr>
-          <w:rFonts w:ascii="Consolas" w:eastAsia="Times New Roman" w:hAnsi="Consolas" w:cs="Times New Roman"/>
-          <w:color w:val="FFAB70"/>
-          <w:sz w:val="21"/>
-          <w:szCs w:val="21"/>
-          <w:lang w:eastAsia="en-IN"/>
-        </w:rPr>
-        <w:t>goal</w:t>
-      </w:r>
-      <w:r>
-        <w:rPr>
-          <w:rFonts w:ascii="Consolas" w:eastAsia="Times New Roman" w:hAnsi="Consolas" w:cs="Times New Roman"/>
-          <w:color w:val="E1E4E8"/>
-          <w:sz w:val="21"/>
-          <w:szCs w:val="21"/>
-          <w:lang w:eastAsia="en-IN"/>
-        </w:rPr>
-        <w:t>]</w:t>
-      </w:r>
     </w:p>
     <w:p>
       <w:pPr>
@@ -3490,6 +3624,58 @@
           <w:lang w:eastAsia="en-IN"/>
         </w:rPr>
       </w:pPr>
+      <w:r>
+        <w:rPr>
+          <w:rFonts w:ascii="Consolas" w:eastAsia="Times New Roman" w:hAnsi="Consolas" w:cs="Times New Roman"/>
+          <w:color w:val="E1E4E8"/>
+          <w:sz w:val="21"/>
+          <w:szCs w:val="21"/>
+          <w:lang w:eastAsia="en-IN"/>
+        </w:rPr>
+        <w:t xml:space="preserve">    </w:t>
+      </w:r>
+      <w:proofErr w:type="gramStart"/>
+      <w:r>
+        <w:rPr>
+          <w:rFonts w:ascii="Consolas" w:eastAsia="Times New Roman" w:hAnsi="Consolas" w:cs="Times New Roman"/>
+          <w:color w:val="F97583"/>
+          <w:sz w:val="21"/>
+          <w:szCs w:val="21"/>
+          <w:lang w:eastAsia="en-IN"/>
+        </w:rPr>
+        <w:t>return</w:t>
+      </w:r>
+      <w:proofErr w:type="gramEnd"/>
+      <w:r>
+        <w:rPr>
+          <w:rFonts w:ascii="Consolas" w:eastAsia="Times New Roman" w:hAnsi="Consolas" w:cs="Times New Roman"/>
+          <w:color w:val="E1E4E8"/>
+          <w:sz w:val="21"/>
+          <w:szCs w:val="21"/>
+          <w:lang w:eastAsia="en-IN"/>
+        </w:rPr>
+        <w:t xml:space="preserve"> [</w:t>
+      </w:r>
+      <w:r>
+        <w:rPr>
+          <w:rFonts w:ascii="Consolas" w:eastAsia="Times New Roman" w:hAnsi="Consolas" w:cs="Times New Roman"/>
+          <w:color w:val="FFAB70"/>
+          <w:sz w:val="21"/>
+          <w:szCs w:val="21"/>
+          <w:lang w:eastAsia="en-IN"/>
+        </w:rPr>
+        <w:t>stack</w:t>
+      </w:r>
+      <w:r>
+        <w:rPr>
+          <w:rFonts w:ascii="Consolas" w:eastAsia="Times New Roman" w:hAnsi="Consolas" w:cs="Times New Roman"/>
+          <w:color w:val="E1E4E8"/>
+          <w:sz w:val="21"/>
+          <w:szCs w:val="21"/>
+          <w:lang w:eastAsia="en-IN"/>
+        </w:rPr>
+        <w:t>]</w:t>
+      </w:r>
     </w:p>
     <w:p>
       <w:pPr>
@@ -3503,68 +3689,6 @@
           <w:lang w:eastAsia="en-IN"/>
         </w:rPr>
       </w:pPr>
-      <w:r>
-        <w:rPr>
-          <w:rFonts w:ascii="Consolas" w:eastAsia="Times New Roman" w:hAnsi="Consolas" w:cs="Times New Roman"/>
-          <w:color w:val="E1E4E8"/>
-          <w:sz w:val="21"/>
-          <w:szCs w:val="21"/>
-          <w:lang w:eastAsia="en-IN"/>
-        </w:rPr>
-        <w:t xml:space="preserve">    </w:t>
-      </w:r>
-      <w:proofErr w:type="gramStart"/>
-      <w:r>
-        <w:rPr>
-          <w:rFonts w:ascii="Consolas" w:eastAsia="Times New Roman" w:hAnsi="Consolas" w:cs="Times New Roman"/>
-          <w:color w:val="E1E4E8"/>
-          <w:sz w:val="21"/>
-          <w:szCs w:val="21"/>
-          <w:lang w:eastAsia="en-IN"/>
-        </w:rPr>
-        <w:t>lv</w:t>
-      </w:r>
-      <w:proofErr w:type="gramEnd"/>
-      <w:r>
-        <w:rPr>
-          <w:rFonts w:ascii="Consolas" w:eastAsia="Times New Roman" w:hAnsi="Consolas" w:cs="Times New Roman"/>
-          <w:color w:val="E1E4E8"/>
-          <w:sz w:val="21"/>
-          <w:szCs w:val="21"/>
-          <w:lang w:eastAsia="en-IN"/>
-        </w:rPr>
-        <w:t xml:space="preserve"> </w:t>
-      </w:r>
-      <w:r>
-        <w:rPr>
-          <w:rFonts w:ascii="Consolas" w:eastAsia="Times New Roman" w:hAnsi="Consolas" w:cs="Times New Roman"/>
-          <w:color w:val="F97583"/>
-          <w:sz w:val="21"/>
-          <w:szCs w:val="21"/>
-          <w:lang w:eastAsia="en-IN"/>
-        </w:rPr>
-        <w:t>=</w:t>
-      </w:r>
-      <w:r>
-        <w:rPr>
-          <w:rFonts w:ascii="Consolas" w:eastAsia="Times New Roman" w:hAnsi="Consolas" w:cs="Times New Roman"/>
-          <w:color w:val="E1E4E8"/>
-          <w:sz w:val="21"/>
-          <w:szCs w:val="21"/>
-          <w:lang w:eastAsia="en-IN"/>
-        </w:rPr>
-        <w:t xml:space="preserve"> </w:t>
-      </w:r>
-      <w:r>
-        <w:rPr>
-          <w:rFonts w:ascii="Consolas" w:eastAsia="Times New Roman" w:hAnsi="Consolas" w:cs="Times New Roman"/>
-          <w:color w:val="FFAB70"/>
-          <w:sz w:val="21"/>
-          <w:szCs w:val="21"/>
-          <w:lang w:eastAsia="en-IN"/>
-        </w:rPr>
-        <w:t>goal</w:t>
-      </w:r>
     </w:p>
     <w:p>
       <w:pPr>
@@ -3578,89 +3702,47 @@
           <w:lang w:eastAsia="en-IN"/>
         </w:rPr>
       </w:pPr>
-      <w:r>
-        <w:rPr>
-          <w:rFonts w:ascii="Consolas" w:eastAsia="Times New Roman" w:hAnsi="Consolas" w:cs="Times New Roman"/>
-          <w:color w:val="E1E4E8"/>
-          <w:sz w:val="21"/>
-          <w:szCs w:val="21"/>
-          <w:lang w:eastAsia="en-IN"/>
-        </w:rPr>
-        <w:t xml:space="preserve">    </w:t>
-      </w:r>
       <w:proofErr w:type="gramStart"/>
       <w:r>
         <w:rPr>
           <w:rFonts w:ascii="Consolas" w:eastAsia="Times New Roman" w:hAnsi="Consolas" w:cs="Times New Roman"/>
+          <w:color w:val="E1E4E8"/>
+          <w:sz w:val="21"/>
+          <w:szCs w:val="21"/>
+          <w:lang w:eastAsia="en-IN"/>
+        </w:rPr>
+        <w:t>start</w:t>
+      </w:r>
+      <w:proofErr w:type="gramEnd"/>
+      <w:r>
+        <w:rPr>
+          <w:rFonts w:ascii="Consolas" w:eastAsia="Times New Roman" w:hAnsi="Consolas" w:cs="Times New Roman"/>
+          <w:color w:val="E1E4E8"/>
+          <w:sz w:val="21"/>
+          <w:szCs w:val="21"/>
+          <w:lang w:eastAsia="en-IN"/>
+        </w:rPr>
+        <w:t xml:space="preserve"> </w:t>
+      </w:r>
+      <w:r>
+        <w:rPr>
+          <w:rFonts w:ascii="Consolas" w:eastAsia="Times New Roman" w:hAnsi="Consolas" w:cs="Times New Roman"/>
           <w:color w:val="F97583"/>
           <w:sz w:val="21"/>
           <w:szCs w:val="21"/>
           <w:lang w:eastAsia="en-IN"/>
         </w:rPr>
-        <w:t>for</w:t>
-      </w:r>
-      <w:proofErr w:type="gramEnd"/>
-      <w:r>
-        <w:rPr>
-          <w:rFonts w:ascii="Consolas" w:eastAsia="Times New Roman" w:hAnsi="Consolas" w:cs="Times New Roman"/>
-          <w:color w:val="E1E4E8"/>
-          <w:sz w:val="21"/>
-          <w:szCs w:val="21"/>
-          <w:lang w:eastAsia="en-IN"/>
-        </w:rPr>
-        <w:t xml:space="preserve"> </w:t>
-      </w:r>
-      <w:proofErr w:type="spellStart"/>
-      <w:r>
-        <w:rPr>
-          <w:rFonts w:ascii="Consolas" w:eastAsia="Times New Roman" w:hAnsi="Consolas" w:cs="Times New Roman"/>
-          <w:color w:val="E1E4E8"/>
-          <w:sz w:val="21"/>
-          <w:szCs w:val="21"/>
-          <w:lang w:eastAsia="en-IN"/>
-        </w:rPr>
-        <w:t>i</w:t>
-      </w:r>
-      <w:proofErr w:type="spellEnd"/>
-      <w:r>
-        <w:rPr>
-          <w:rFonts w:ascii="Consolas" w:eastAsia="Times New Roman" w:hAnsi="Consolas" w:cs="Times New Roman"/>
-          <w:color w:val="E1E4E8"/>
-          <w:sz w:val="21"/>
-          <w:szCs w:val="21"/>
-          <w:lang w:eastAsia="en-IN"/>
-        </w:rPr>
-        <w:t xml:space="preserve"> </w:t>
-      </w:r>
-      <w:r>
-        <w:rPr>
-          <w:rFonts w:ascii="Consolas" w:eastAsia="Times New Roman" w:hAnsi="Consolas" w:cs="Times New Roman"/>
-          <w:color w:val="F97583"/>
-          <w:sz w:val="21"/>
-          <w:szCs w:val="21"/>
-          <w:lang w:eastAsia="en-IN"/>
-        </w:rPr>
-        <w:t>in</w:t>
-      </w:r>
-      <w:r>
-        <w:rPr>
-          <w:rFonts w:ascii="Consolas" w:eastAsia="Times New Roman" w:hAnsi="Consolas" w:cs="Times New Roman"/>
-          <w:color w:val="E1E4E8"/>
-          <w:sz w:val="21"/>
-          <w:szCs w:val="21"/>
-          <w:lang w:eastAsia="en-IN"/>
-        </w:rPr>
-        <w:t xml:space="preserve"> visited[::</w:t>
-      </w:r>
-      <w:r>
-        <w:rPr>
-          <w:rFonts w:ascii="Consolas" w:eastAsia="Times New Roman" w:hAnsi="Consolas" w:cs="Times New Roman"/>
-          <w:color w:val="F97583"/>
-          <w:sz w:val="21"/>
-          <w:szCs w:val="21"/>
-          <w:lang w:eastAsia="en-IN"/>
-        </w:rPr>
-        <w:t>-</w:t>
+        <w:t>=</w:t>
+      </w:r>
+      <w:r>
+        <w:rPr>
+          <w:rFonts w:ascii="Consolas" w:eastAsia="Times New Roman" w:hAnsi="Consolas" w:cs="Times New Roman"/>
+          <w:color w:val="E1E4E8"/>
+          <w:sz w:val="21"/>
+          <w:szCs w:val="21"/>
+          <w:lang w:eastAsia="en-IN"/>
+        </w:rPr>
+        <w:t xml:space="preserve"> [</w:t>
       </w:r>
       <w:r>
         <w:rPr>
@@ -3670,17 +3752,37 @@
           <w:szCs w:val="21"/>
           <w:lang w:eastAsia="en-IN"/>
         </w:rPr>
-        <w:t>1</w:t>
-      </w:r>
-      <w:r>
-        <w:rPr>
-          <w:rFonts w:ascii="Consolas" w:eastAsia="Times New Roman" w:hAnsi="Consolas" w:cs="Times New Roman"/>
-          <w:color w:val="E1E4E8"/>
-          <w:sz w:val="21"/>
-          <w:szCs w:val="21"/>
-          <w:lang w:eastAsia="en-IN"/>
-        </w:rPr>
-        <w:t>]:</w:t>
+        <w:t>0</w:t>
+      </w:r>
+      <w:r>
+        <w:rPr>
+          <w:rFonts w:ascii="Consolas" w:eastAsia="Times New Roman" w:hAnsi="Consolas" w:cs="Times New Roman"/>
+          <w:color w:val="E1E4E8"/>
+          <w:sz w:val="21"/>
+          <w:szCs w:val="21"/>
+          <w:lang w:eastAsia="en-IN"/>
+        </w:rPr>
+        <w:t>,</w:t>
+      </w:r>
+      <w:r>
+        <w:rPr>
+          <w:rFonts w:ascii="Consolas" w:eastAsia="Times New Roman" w:hAnsi="Consolas" w:cs="Times New Roman"/>
+          <w:color w:val="79B8FF"/>
+          <w:sz w:val="21"/>
+          <w:szCs w:val="21"/>
+          <w:lang w:eastAsia="en-IN"/>
+        </w:rPr>
+        <w:t>0</w:t>
+      </w:r>
+      <w:r>
+        <w:rPr>
+          <w:rFonts w:ascii="Consolas" w:eastAsia="Times New Roman" w:hAnsi="Consolas" w:cs="Times New Roman"/>
+          <w:color w:val="E1E4E8"/>
+          <w:sz w:val="21"/>
+          <w:szCs w:val="21"/>
+          <w:lang w:eastAsia="en-IN"/>
+        </w:rPr>
+        <w:t>]</w:t>
       </w:r>
     </w:p>
     <w:p>
@@ -3695,101 +3797,87 @@
           <w:lang w:eastAsia="en-IN"/>
         </w:rPr>
       </w:pPr>
-      <w:r>
-        <w:rPr>
-          <w:rFonts w:ascii="Consolas" w:eastAsia="Times New Roman" w:hAnsi="Consolas" w:cs="Times New Roman"/>
-          <w:color w:val="E1E4E8"/>
-          <w:sz w:val="21"/>
-          <w:szCs w:val="21"/>
-          <w:lang w:eastAsia="en-IN"/>
-        </w:rPr>
-        <w:t xml:space="preserve">        </w:t>
-      </w:r>
       <w:proofErr w:type="gramStart"/>
       <w:r>
         <w:rPr>
           <w:rFonts w:ascii="Consolas" w:eastAsia="Times New Roman" w:hAnsi="Consolas" w:cs="Times New Roman"/>
+          <w:color w:val="E1E4E8"/>
+          <w:sz w:val="21"/>
+          <w:szCs w:val="21"/>
+          <w:lang w:eastAsia="en-IN"/>
+        </w:rPr>
+        <w:t>goal</w:t>
+      </w:r>
+      <w:proofErr w:type="gramEnd"/>
+      <w:r>
+        <w:rPr>
+          <w:rFonts w:ascii="Consolas" w:eastAsia="Times New Roman" w:hAnsi="Consolas" w:cs="Times New Roman"/>
+          <w:color w:val="E1E4E8"/>
+          <w:sz w:val="21"/>
+          <w:szCs w:val="21"/>
+          <w:lang w:eastAsia="en-IN"/>
+        </w:rPr>
+        <w:t xml:space="preserve"> </w:t>
+      </w:r>
+      <w:r>
+        <w:rPr>
+          <w:rFonts w:ascii="Consolas" w:eastAsia="Times New Roman" w:hAnsi="Consolas" w:cs="Times New Roman"/>
           <w:color w:val="F97583"/>
           <w:sz w:val="21"/>
           <w:szCs w:val="21"/>
           <w:lang w:eastAsia="en-IN"/>
         </w:rPr>
-        <w:t>if</w:t>
-      </w:r>
-      <w:proofErr w:type="gramEnd"/>
-      <w:r>
-        <w:rPr>
-          <w:rFonts w:ascii="Consolas" w:eastAsia="Times New Roman" w:hAnsi="Consolas" w:cs="Times New Roman"/>
-          <w:color w:val="E1E4E8"/>
-          <w:sz w:val="21"/>
-          <w:szCs w:val="21"/>
-          <w:lang w:eastAsia="en-IN"/>
-        </w:rPr>
-        <w:t xml:space="preserve"> lv </w:t>
-      </w:r>
-      <w:r>
-        <w:rPr>
-          <w:rFonts w:ascii="Consolas" w:eastAsia="Times New Roman" w:hAnsi="Consolas" w:cs="Times New Roman"/>
-          <w:color w:val="F97583"/>
-          <w:sz w:val="21"/>
-          <w:szCs w:val="21"/>
-          <w:lang w:eastAsia="en-IN"/>
-        </w:rPr>
-        <w:t>in</w:t>
-      </w:r>
-      <w:r>
-        <w:rPr>
-          <w:rFonts w:ascii="Consolas" w:eastAsia="Times New Roman" w:hAnsi="Consolas" w:cs="Times New Roman"/>
-          <w:color w:val="E1E4E8"/>
-          <w:sz w:val="21"/>
-          <w:szCs w:val="21"/>
-          <w:lang w:eastAsia="en-IN"/>
-        </w:rPr>
-        <w:t xml:space="preserve"> </w:t>
-      </w:r>
-      <w:proofErr w:type="spellStart"/>
-      <w:r>
-        <w:rPr>
-          <w:rFonts w:ascii="Consolas" w:eastAsia="Times New Roman" w:hAnsi="Consolas" w:cs="Times New Roman"/>
-          <w:color w:val="B392F0"/>
-          <w:sz w:val="21"/>
-          <w:szCs w:val="21"/>
-          <w:lang w:eastAsia="en-IN"/>
-        </w:rPr>
-        <w:t>getChild</w:t>
-      </w:r>
-      <w:proofErr w:type="spellEnd"/>
-      <w:r>
-        <w:rPr>
-          <w:rFonts w:ascii="Consolas" w:eastAsia="Times New Roman" w:hAnsi="Consolas" w:cs="Times New Roman"/>
-          <w:color w:val="E1E4E8"/>
-          <w:sz w:val="21"/>
-          <w:szCs w:val="21"/>
-          <w:lang w:eastAsia="en-IN"/>
-        </w:rPr>
-        <w:t>(</w:t>
-      </w:r>
-      <w:proofErr w:type="spellStart"/>
-      <w:r>
-        <w:rPr>
-          <w:rFonts w:ascii="Consolas" w:eastAsia="Times New Roman" w:hAnsi="Consolas" w:cs="Times New Roman"/>
-          <w:color w:val="E1E4E8"/>
-          <w:sz w:val="21"/>
-          <w:szCs w:val="21"/>
-          <w:lang w:eastAsia="en-IN"/>
-        </w:rPr>
-        <w:t>i</w:t>
-      </w:r>
-      <w:proofErr w:type="spellEnd"/>
-      <w:r>
-        <w:rPr>
-          <w:rFonts w:ascii="Consolas" w:eastAsia="Times New Roman" w:hAnsi="Consolas" w:cs="Times New Roman"/>
-          <w:color w:val="E1E4E8"/>
-          <w:sz w:val="21"/>
-          <w:szCs w:val="21"/>
-          <w:lang w:eastAsia="en-IN"/>
-        </w:rPr>
-        <w:t>):</w:t>
+        <w:t>=</w:t>
+      </w:r>
+      <w:r>
+        <w:rPr>
+          <w:rFonts w:ascii="Consolas" w:eastAsia="Times New Roman" w:hAnsi="Consolas" w:cs="Times New Roman"/>
+          <w:color w:val="E1E4E8"/>
+          <w:sz w:val="21"/>
+          <w:szCs w:val="21"/>
+          <w:lang w:eastAsia="en-IN"/>
+        </w:rPr>
+        <w:t xml:space="preserve"> [</w:t>
+      </w:r>
+      <w:r>
+        <w:rPr>
+          <w:rFonts w:ascii="Consolas" w:eastAsia="Times New Roman" w:hAnsi="Consolas" w:cs="Times New Roman"/>
+          <w:color w:val="79B8FF"/>
+          <w:sz w:val="21"/>
+          <w:szCs w:val="21"/>
+          <w:lang w:eastAsia="en-IN"/>
+        </w:rPr>
+        <w:t>2</w:t>
+      </w:r>
+      <w:r>
+        <w:rPr>
+          <w:rFonts w:ascii="Consolas" w:eastAsia="Times New Roman" w:hAnsi="Consolas" w:cs="Times New Roman"/>
+          <w:color w:val="E1E4E8"/>
+          <w:sz w:val="21"/>
+          <w:szCs w:val="21"/>
+          <w:lang w:eastAsia="en-IN"/>
+        </w:rPr>
+        <w:t>,</w:t>
+      </w:r>
+      <w:r>
+        <w:rPr>
+          <w:rFonts w:ascii="Consolas" w:eastAsia="Times New Roman" w:hAnsi="Consolas" w:cs="Times New Roman"/>
+          <w:color w:val="79B8FF"/>
+          <w:sz w:val="21"/>
+          <w:szCs w:val="21"/>
+          <w:lang w:eastAsia="en-IN"/>
+        </w:rPr>
+        <w:t>0</w:t>
+      </w:r>
+      <w:r>
+        <w:rPr>
+          <w:rFonts w:ascii="Consolas" w:eastAsia="Times New Roman" w:hAnsi="Consolas" w:cs="Times New Roman"/>
+          <w:color w:val="E1E4E8"/>
+          <w:sz w:val="21"/>
+          <w:szCs w:val="21"/>
+          <w:lang w:eastAsia="en-IN"/>
+        </w:rPr>
+        <w:t>]</w:t>
       </w:r>
     </w:p>
     <w:p>
@@ -3804,72 +3892,6 @@
           <w:lang w:eastAsia="en-IN"/>
         </w:rPr>
       </w:pPr>
-      <w:r>
-        <w:rPr>
-          <w:rFonts w:ascii="Consolas" w:eastAsia="Times New Roman" w:hAnsi="Consolas" w:cs="Times New Roman"/>
-          <w:color w:val="E1E4E8"/>
-          <w:sz w:val="21"/>
-          <w:szCs w:val="21"/>
-          <w:lang w:eastAsia="en-IN"/>
-        </w:rPr>
-        <w:t xml:space="preserve">            </w:t>
-      </w:r>
-      <w:proofErr w:type="spellStart"/>
-      <w:proofErr w:type="gramStart"/>
-      <w:r>
-        <w:rPr>
-          <w:rFonts w:ascii="Consolas" w:eastAsia="Times New Roman" w:hAnsi="Consolas" w:cs="Times New Roman"/>
-          <w:color w:val="E1E4E8"/>
-          <w:sz w:val="21"/>
-          <w:szCs w:val="21"/>
-          <w:lang w:eastAsia="en-IN"/>
-        </w:rPr>
-        <w:t>path.</w:t>
-      </w:r>
-      <w:r>
-        <w:rPr>
-          <w:rFonts w:ascii="Consolas" w:eastAsia="Times New Roman" w:hAnsi="Consolas" w:cs="Times New Roman"/>
-          <w:color w:val="B392F0"/>
-          <w:sz w:val="21"/>
-          <w:szCs w:val="21"/>
-          <w:lang w:eastAsia="en-IN"/>
-        </w:rPr>
-        <w:t>append</w:t>
-      </w:r>
-      <w:proofErr w:type="spellEnd"/>
-      <w:r>
-        <w:rPr>
-          <w:rFonts w:ascii="Consolas" w:eastAsia="Times New Roman" w:hAnsi="Consolas" w:cs="Times New Roman"/>
-          <w:color w:val="E1E4E8"/>
-          <w:sz w:val="21"/>
-          <w:szCs w:val="21"/>
-          <w:lang w:eastAsia="en-IN"/>
-        </w:rPr>
-        <w:t>(</w:t>
-      </w:r>
-      <w:proofErr w:type="spellStart"/>
-      <w:proofErr w:type="gramEnd"/>
-      <w:r>
-        <w:rPr>
-          <w:rFonts w:ascii="Consolas" w:eastAsia="Times New Roman" w:hAnsi="Consolas" w:cs="Times New Roman"/>
-          <w:color w:val="E1E4E8"/>
-          <w:sz w:val="21"/>
-          <w:szCs w:val="21"/>
-          <w:lang w:eastAsia="en-IN"/>
-        </w:rPr>
-        <w:t>i</w:t>
-      </w:r>
-      <w:proofErr w:type="spellEnd"/>
-      <w:r>
-        <w:rPr>
-          <w:rFonts w:ascii="Consolas" w:eastAsia="Times New Roman" w:hAnsi="Consolas" w:cs="Times New Roman"/>
-          <w:color w:val="E1E4E8"/>
-          <w:sz w:val="21"/>
-          <w:szCs w:val="21"/>
-          <w:lang w:eastAsia="en-IN"/>
-        </w:rPr>
-        <w:t>)</w:t>
-      </w:r>
     </w:p>
     <w:p>
       <w:pPr>
@@ -3883,16 +3905,6 @@
           <w:lang w:eastAsia="en-IN"/>
         </w:rPr>
       </w:pPr>
-      <w:r>
-        <w:rPr>
-          <w:rFonts w:ascii="Consolas" w:eastAsia="Times New Roman" w:hAnsi="Consolas" w:cs="Times New Roman"/>
-          <w:color w:val="E1E4E8"/>
-          <w:sz w:val="21"/>
-          <w:szCs w:val="21"/>
-          <w:lang w:eastAsia="en-IN"/>
-        </w:rPr>
-        <w:t xml:space="preserve">            </w:t>
-      </w:r>
       <w:proofErr w:type="gramStart"/>
       <w:r>
         <w:rPr>
@@ -3902,7 +3914,7 @@
           <w:szCs w:val="21"/>
           <w:lang w:eastAsia="en-IN"/>
         </w:rPr>
-        <w:t>lv</w:t>
+        <w:t>path</w:t>
       </w:r>
       <w:proofErr w:type="gramEnd"/>
       <w:r>
@@ -3939,14 +3951,24 @@
       <w:r>
         <w:rPr>
           <w:rFonts w:ascii="Consolas" w:eastAsia="Times New Roman" w:hAnsi="Consolas" w:cs="Times New Roman"/>
-          <w:color w:val="E1E4E8"/>
-          <w:sz w:val="21"/>
-          <w:szCs w:val="21"/>
-          <w:lang w:eastAsia="en-IN"/>
-        </w:rPr>
-        <w:t>i</w:t>
+          <w:color w:val="B392F0"/>
+          <w:sz w:val="21"/>
+          <w:szCs w:val="21"/>
+          <w:lang w:eastAsia="en-IN"/>
+        </w:rPr>
+        <w:t>dfs</w:t>
       </w:r>
       <w:proofErr w:type="spellEnd"/>
+      <w:r>
+        <w:rPr>
+          <w:rFonts w:ascii="Consolas" w:eastAsia="Times New Roman" w:hAnsi="Consolas" w:cs="Times New Roman"/>
+          <w:color w:val="E1E4E8"/>
+          <w:sz w:val="21"/>
+          <w:szCs w:val="21"/>
+          <w:lang w:eastAsia="en-IN"/>
+        </w:rPr>
+        <w:t>(start, goal, [])</w:t>
+      </w:r>
     </w:p>
     <w:p>
       <w:pPr>
@@ -3960,211 +3982,56 @@
           <w:lang w:eastAsia="en-IN"/>
         </w:rPr>
       </w:pPr>
-      <w:r>
-        <w:rPr>
-          <w:rFonts w:ascii="Consolas" w:eastAsia="Times New Roman" w:hAnsi="Consolas" w:cs="Times New Roman"/>
-          <w:color w:val="E1E4E8"/>
-          <w:sz w:val="21"/>
-          <w:szCs w:val="21"/>
-          <w:lang w:eastAsia="en-IN"/>
-        </w:rPr>
-        <w:t xml:space="preserve">        </w:t>
-      </w:r>
       <w:proofErr w:type="gramStart"/>
       <w:r>
         <w:rPr>
           <w:rFonts w:ascii="Consolas" w:eastAsia="Times New Roman" w:hAnsi="Consolas" w:cs="Times New Roman"/>
+          <w:color w:val="B392F0"/>
+          <w:sz w:val="21"/>
+          <w:szCs w:val="21"/>
+          <w:lang w:eastAsia="en-IN"/>
+        </w:rPr>
+        <w:t>print</w:t>
+      </w:r>
+      <w:r>
+        <w:rPr>
+          <w:rFonts w:ascii="Consolas" w:eastAsia="Times New Roman" w:hAnsi="Consolas" w:cs="Times New Roman"/>
+          <w:color w:val="E1E4E8"/>
+          <w:sz w:val="21"/>
+          <w:szCs w:val="21"/>
+          <w:lang w:eastAsia="en-IN"/>
+        </w:rPr>
+        <w:t>(</w:t>
+      </w:r>
+      <w:proofErr w:type="gramEnd"/>
+      <w:r>
+        <w:rPr>
+          <w:rFonts w:ascii="Consolas" w:eastAsia="Times New Roman" w:hAnsi="Consolas" w:cs="Times New Roman"/>
+          <w:color w:val="9ECBFF"/>
+          <w:sz w:val="21"/>
+          <w:szCs w:val="21"/>
+          <w:lang w:eastAsia="en-IN"/>
+        </w:rPr>
+        <w:t>"path: "</w:t>
+      </w:r>
+      <w:r>
+        <w:rPr>
+          <w:rFonts w:ascii="Consolas" w:eastAsia="Times New Roman" w:hAnsi="Consolas" w:cs="Times New Roman"/>
+          <w:color w:val="E1E4E8"/>
+          <w:sz w:val="21"/>
+          <w:szCs w:val="21"/>
+          <w:lang w:eastAsia="en-IN"/>
+        </w:rPr>
+        <w:t>, path[::</w:t>
+      </w:r>
+      <w:r>
+        <w:rPr>
+          <w:rFonts w:ascii="Consolas" w:eastAsia="Times New Roman" w:hAnsi="Consolas" w:cs="Times New Roman"/>
           <w:color w:val="F97583"/>
           <w:sz w:val="21"/>
           <w:szCs w:val="21"/>
           <w:lang w:eastAsia="en-IN"/>
         </w:rPr>
-        <w:t>else</w:t>
-      </w:r>
-      <w:proofErr w:type="gramEnd"/>
-      <w:r>
-        <w:rPr>
-          <w:rFonts w:ascii="Consolas" w:eastAsia="Times New Roman" w:hAnsi="Consolas" w:cs="Times New Roman"/>
-          <w:color w:val="E1E4E8"/>
-          <w:sz w:val="21"/>
-          <w:szCs w:val="21"/>
-          <w:lang w:eastAsia="en-IN"/>
-        </w:rPr>
-        <w:t>:</w:t>
-      </w:r>
-    </w:p>
-    <w:p>
-      <w:pPr>
-        <w:shd w:val="clear" w:color="auto" w:fill="24292E"/>
-        <w:spacing w:after="0" w:line="285" w:lineRule="atLeast"/>
-        <w:rPr>
-          <w:rFonts w:ascii="Consolas" w:eastAsia="Times New Roman" w:hAnsi="Consolas" w:cs="Times New Roman"/>
-          <w:color w:val="E1E4E8"/>
-          <w:sz w:val="21"/>
-          <w:szCs w:val="21"/>
-          <w:lang w:eastAsia="en-IN"/>
-        </w:rPr>
-      </w:pPr>
-      <w:r>
-        <w:rPr>
-          <w:rFonts w:ascii="Consolas" w:eastAsia="Times New Roman" w:hAnsi="Consolas" w:cs="Times New Roman"/>
-          <w:color w:val="E1E4E8"/>
-          <w:sz w:val="21"/>
-          <w:szCs w:val="21"/>
-          <w:lang w:eastAsia="en-IN"/>
-        </w:rPr>
-        <w:t xml:space="preserve">            </w:t>
-      </w:r>
-      <w:proofErr w:type="gramStart"/>
-      <w:r>
-        <w:rPr>
-          <w:rFonts w:ascii="Consolas" w:eastAsia="Times New Roman" w:hAnsi="Consolas" w:cs="Times New Roman"/>
-          <w:color w:val="F97583"/>
-          <w:sz w:val="21"/>
-          <w:szCs w:val="21"/>
-          <w:lang w:eastAsia="en-IN"/>
-        </w:rPr>
-        <w:t>continue</w:t>
-      </w:r>
-      <w:proofErr w:type="gramEnd"/>
-    </w:p>
-    <w:p>
-      <w:pPr>
-        <w:shd w:val="clear" w:color="auto" w:fill="24292E"/>
-        <w:spacing w:after="0" w:line="285" w:lineRule="atLeast"/>
-        <w:rPr>
-          <w:rFonts w:ascii="Consolas" w:eastAsia="Times New Roman" w:hAnsi="Consolas" w:cs="Times New Roman"/>
-          <w:color w:val="E1E4E8"/>
-          <w:sz w:val="21"/>
-          <w:szCs w:val="21"/>
-          <w:lang w:eastAsia="en-IN"/>
-        </w:rPr>
-      </w:pPr>
-      <w:r>
-        <w:rPr>
-          <w:rFonts w:ascii="Consolas" w:eastAsia="Times New Roman" w:hAnsi="Consolas" w:cs="Times New Roman"/>
-          <w:color w:val="E1E4E8"/>
-          <w:sz w:val="21"/>
-          <w:szCs w:val="21"/>
-          <w:lang w:eastAsia="en-IN"/>
-        </w:rPr>
-        <w:t xml:space="preserve">    </w:t>
-      </w:r>
-      <w:proofErr w:type="gramStart"/>
-      <w:r>
-        <w:rPr>
-          <w:rFonts w:ascii="Consolas" w:eastAsia="Times New Roman" w:hAnsi="Consolas" w:cs="Times New Roman"/>
-          <w:color w:val="B392F0"/>
-          <w:sz w:val="21"/>
-          <w:szCs w:val="21"/>
-          <w:lang w:eastAsia="en-IN"/>
-        </w:rPr>
-        <w:t>print</w:t>
-      </w:r>
-      <w:r>
-        <w:rPr>
-          <w:rFonts w:ascii="Consolas" w:eastAsia="Times New Roman" w:hAnsi="Consolas" w:cs="Times New Roman"/>
-          <w:color w:val="E1E4E8"/>
-          <w:sz w:val="21"/>
-          <w:szCs w:val="21"/>
-          <w:lang w:eastAsia="en-IN"/>
-        </w:rPr>
-        <w:t>(</w:t>
-      </w:r>
-      <w:proofErr w:type="gramEnd"/>
-      <w:r>
-        <w:rPr>
-          <w:rFonts w:ascii="Consolas" w:eastAsia="Times New Roman" w:hAnsi="Consolas" w:cs="Times New Roman"/>
-          <w:color w:val="9ECBFF"/>
-          <w:sz w:val="21"/>
-          <w:szCs w:val="21"/>
-          <w:lang w:eastAsia="en-IN"/>
-        </w:rPr>
-        <w:t>"Traversal:"</w:t>
-      </w:r>
-      <w:r>
-        <w:rPr>
-          <w:rFonts w:ascii="Consolas" w:eastAsia="Times New Roman" w:hAnsi="Consolas" w:cs="Times New Roman"/>
-          <w:color w:val="E1E4E8"/>
-          <w:sz w:val="21"/>
-          <w:szCs w:val="21"/>
-          <w:lang w:eastAsia="en-IN"/>
-        </w:rPr>
-        <w:t>, (visited))</w:t>
-      </w:r>
-    </w:p>
-    <w:p>
-      <w:pPr>
-        <w:shd w:val="clear" w:color="auto" w:fill="24292E"/>
-        <w:spacing w:after="0" w:line="285" w:lineRule="atLeast"/>
-        <w:rPr>
-          <w:rFonts w:ascii="Consolas" w:eastAsia="Times New Roman" w:hAnsi="Consolas" w:cs="Times New Roman"/>
-          <w:color w:val="E1E4E8"/>
-          <w:sz w:val="21"/>
-          <w:szCs w:val="21"/>
-          <w:lang w:eastAsia="en-IN"/>
-        </w:rPr>
-      </w:pPr>
-      <w:r>
-        <w:rPr>
-          <w:rFonts w:ascii="Consolas" w:eastAsia="Times New Roman" w:hAnsi="Consolas" w:cs="Times New Roman"/>
-          <w:color w:val="E1E4E8"/>
-          <w:sz w:val="21"/>
-          <w:szCs w:val="21"/>
-          <w:lang w:eastAsia="en-IN"/>
-        </w:rPr>
-        <w:t xml:space="preserve">    </w:t>
-      </w:r>
-      <w:proofErr w:type="gramStart"/>
-      <w:r>
-        <w:rPr>
-          <w:rFonts w:ascii="Consolas" w:eastAsia="Times New Roman" w:hAnsi="Consolas" w:cs="Times New Roman"/>
-          <w:color w:val="B392F0"/>
-          <w:sz w:val="21"/>
-          <w:szCs w:val="21"/>
-          <w:lang w:eastAsia="en-IN"/>
-        </w:rPr>
-        <w:t>print</w:t>
-      </w:r>
-      <w:r>
-        <w:rPr>
-          <w:rFonts w:ascii="Consolas" w:eastAsia="Times New Roman" w:hAnsi="Consolas" w:cs="Times New Roman"/>
-          <w:color w:val="E1E4E8"/>
-          <w:sz w:val="21"/>
-          <w:szCs w:val="21"/>
-          <w:lang w:eastAsia="en-IN"/>
-        </w:rPr>
-        <w:t>(</w:t>
-      </w:r>
-      <w:proofErr w:type="gramEnd"/>
-      <w:r>
-        <w:rPr>
-          <w:rFonts w:ascii="Consolas" w:eastAsia="Times New Roman" w:hAnsi="Consolas" w:cs="Times New Roman"/>
-          <w:color w:val="9ECBFF"/>
-          <w:sz w:val="21"/>
-          <w:szCs w:val="21"/>
-          <w:lang w:eastAsia="en-IN"/>
-        </w:rPr>
-        <w:t>"Path:"</w:t>
-      </w:r>
-      <w:r>
-        <w:rPr>
-          <w:rFonts w:ascii="Consolas" w:eastAsia="Times New Roman" w:hAnsi="Consolas" w:cs="Times New Roman"/>
-          <w:color w:val="E1E4E8"/>
-          <w:sz w:val="21"/>
-          <w:szCs w:val="21"/>
-          <w:lang w:eastAsia="en-IN"/>
-        </w:rPr>
-        <w:t>, (path[::</w:t>
-      </w:r>
-      <w:r>
-        <w:rPr>
-          <w:rFonts w:ascii="Consolas" w:eastAsia="Times New Roman" w:hAnsi="Consolas" w:cs="Times New Roman"/>
-          <w:color w:val="F97583"/>
-          <w:sz w:val="21"/>
-          <w:szCs w:val="21"/>
-          <w:lang w:eastAsia="en-IN"/>
-        </w:rPr>
         <w:t>-</w:t>
       </w:r>
       <w:r>
@@ -4185,280 +4052,7 @@
           <w:szCs w:val="21"/>
           <w:lang w:eastAsia="en-IN"/>
         </w:rPr>
-        <w:t>]))</w:t>
-      </w:r>
-    </w:p>
-    <w:p>
-      <w:pPr>
-        <w:shd w:val="clear" w:color="auto" w:fill="24292E"/>
-        <w:spacing w:after="0" w:line="285" w:lineRule="atLeast"/>
-        <w:rPr>
-          <w:rFonts w:ascii="Consolas" w:eastAsia="Times New Roman" w:hAnsi="Consolas" w:cs="Times New Roman"/>
-          <w:color w:val="E1E4E8"/>
-          <w:sz w:val="21"/>
-          <w:szCs w:val="21"/>
-          <w:lang w:eastAsia="en-IN"/>
-        </w:rPr>
-      </w:pPr>
-      <w:r>
-        <w:rPr>
-          <w:rFonts w:ascii="Consolas" w:eastAsia="Times New Roman" w:hAnsi="Consolas" w:cs="Times New Roman"/>
-          <w:color w:val="E1E4E8"/>
-          <w:sz w:val="21"/>
-          <w:szCs w:val="21"/>
-          <w:lang w:eastAsia="en-IN"/>
-        </w:rPr>
-        <w:t xml:space="preserve">    </w:t>
-      </w:r>
-    </w:p>
-    <w:p>
-      <w:pPr>
-        <w:shd w:val="clear" w:color="auto" w:fill="24292E"/>
-        <w:spacing w:after="0" w:line="285" w:lineRule="atLeast"/>
-        <w:rPr>
-          <w:rFonts w:ascii="Consolas" w:eastAsia="Times New Roman" w:hAnsi="Consolas" w:cs="Times New Roman"/>
-          <w:color w:val="E1E4E8"/>
-          <w:sz w:val="21"/>
-          <w:szCs w:val="21"/>
-          <w:lang w:eastAsia="en-IN"/>
-        </w:rPr>
-      </w:pPr>
-      <w:proofErr w:type="gramStart"/>
-      <w:r>
-        <w:rPr>
-          <w:rFonts w:ascii="Consolas" w:eastAsia="Times New Roman" w:hAnsi="Consolas" w:cs="Times New Roman"/>
-          <w:color w:val="E1E4E8"/>
-          <w:sz w:val="21"/>
-          <w:szCs w:val="21"/>
-          <w:lang w:eastAsia="en-IN"/>
-        </w:rPr>
-        <w:t>start</w:t>
-      </w:r>
-      <w:proofErr w:type="gramEnd"/>
-      <w:r>
-        <w:rPr>
-          <w:rFonts w:ascii="Consolas" w:eastAsia="Times New Roman" w:hAnsi="Consolas" w:cs="Times New Roman"/>
-          <w:color w:val="E1E4E8"/>
-          <w:sz w:val="21"/>
-          <w:szCs w:val="21"/>
-          <w:lang w:eastAsia="en-IN"/>
-        </w:rPr>
-        <w:t xml:space="preserve"> </w:t>
-      </w:r>
-      <w:r>
-        <w:rPr>
-          <w:rFonts w:ascii="Consolas" w:eastAsia="Times New Roman" w:hAnsi="Consolas" w:cs="Times New Roman"/>
-          <w:color w:val="F97583"/>
-          <w:sz w:val="21"/>
-          <w:szCs w:val="21"/>
-          <w:lang w:eastAsia="en-IN"/>
-        </w:rPr>
-        <w:t>=</w:t>
-      </w:r>
-      <w:r>
-        <w:rPr>
-          <w:rFonts w:ascii="Consolas" w:eastAsia="Times New Roman" w:hAnsi="Consolas" w:cs="Times New Roman"/>
-          <w:color w:val="E1E4E8"/>
-          <w:sz w:val="21"/>
-          <w:szCs w:val="21"/>
-          <w:lang w:eastAsia="en-IN"/>
-        </w:rPr>
-        <w:t xml:space="preserve"> [</w:t>
-      </w:r>
-      <w:r>
-        <w:rPr>
-          <w:rFonts w:ascii="Consolas" w:eastAsia="Times New Roman" w:hAnsi="Consolas" w:cs="Times New Roman"/>
-          <w:color w:val="79B8FF"/>
-          <w:sz w:val="21"/>
-          <w:szCs w:val="21"/>
-          <w:lang w:eastAsia="en-IN"/>
-        </w:rPr>
-        <w:t>0</w:t>
-      </w:r>
-      <w:r>
-        <w:rPr>
-          <w:rFonts w:ascii="Consolas" w:eastAsia="Times New Roman" w:hAnsi="Consolas" w:cs="Times New Roman"/>
-          <w:color w:val="E1E4E8"/>
-          <w:sz w:val="21"/>
-          <w:szCs w:val="21"/>
-          <w:lang w:eastAsia="en-IN"/>
-        </w:rPr>
-        <w:t>,</w:t>
-      </w:r>
-      <w:r>
-        <w:rPr>
-          <w:rFonts w:ascii="Consolas" w:eastAsia="Times New Roman" w:hAnsi="Consolas" w:cs="Times New Roman"/>
-          <w:color w:val="79B8FF"/>
-          <w:sz w:val="21"/>
-          <w:szCs w:val="21"/>
-          <w:lang w:eastAsia="en-IN"/>
-        </w:rPr>
-        <w:t>0</w:t>
-      </w:r>
-      <w:r>
-        <w:rPr>
-          <w:rFonts w:ascii="Consolas" w:eastAsia="Times New Roman" w:hAnsi="Consolas" w:cs="Times New Roman"/>
-          <w:color w:val="E1E4E8"/>
-          <w:sz w:val="21"/>
-          <w:szCs w:val="21"/>
-          <w:lang w:eastAsia="en-IN"/>
-        </w:rPr>
-        <w:t>]</w:t>
-      </w:r>
-    </w:p>
-    <w:p>
-      <w:pPr>
-        <w:shd w:val="clear" w:color="auto" w:fill="24292E"/>
-        <w:spacing w:after="0" w:line="285" w:lineRule="atLeast"/>
-        <w:rPr>
-          <w:rFonts w:ascii="Consolas" w:eastAsia="Times New Roman" w:hAnsi="Consolas" w:cs="Times New Roman"/>
-          <w:color w:val="E1E4E8"/>
-          <w:sz w:val="21"/>
-          <w:szCs w:val="21"/>
-          <w:lang w:eastAsia="en-IN"/>
-        </w:rPr>
-      </w:pPr>
-      <w:proofErr w:type="gramStart"/>
-      <w:r>
-        <w:rPr>
-          <w:rFonts w:ascii="Consolas" w:eastAsia="Times New Roman" w:hAnsi="Consolas" w:cs="Times New Roman"/>
-          <w:color w:val="E1E4E8"/>
-          <w:sz w:val="21"/>
-          <w:szCs w:val="21"/>
-          <w:lang w:eastAsia="en-IN"/>
-        </w:rPr>
-        <w:t>goal</w:t>
-      </w:r>
-      <w:proofErr w:type="gramEnd"/>
-      <w:r>
-        <w:rPr>
-          <w:rFonts w:ascii="Consolas" w:eastAsia="Times New Roman" w:hAnsi="Consolas" w:cs="Times New Roman"/>
-          <w:color w:val="E1E4E8"/>
-          <w:sz w:val="21"/>
-          <w:szCs w:val="21"/>
-          <w:lang w:eastAsia="en-IN"/>
-        </w:rPr>
-        <w:t xml:space="preserve"> </w:t>
-      </w:r>
-      <w:r>
-        <w:rPr>
-          <w:rFonts w:ascii="Consolas" w:eastAsia="Times New Roman" w:hAnsi="Consolas" w:cs="Times New Roman"/>
-          <w:color w:val="F97583"/>
-          <w:sz w:val="21"/>
-          <w:szCs w:val="21"/>
-          <w:lang w:eastAsia="en-IN"/>
-        </w:rPr>
-        <w:t>=</w:t>
-      </w:r>
-      <w:r>
-        <w:rPr>
-          <w:rFonts w:ascii="Consolas" w:eastAsia="Times New Roman" w:hAnsi="Consolas" w:cs="Times New Roman"/>
-          <w:color w:val="E1E4E8"/>
-          <w:sz w:val="21"/>
-          <w:szCs w:val="21"/>
-          <w:lang w:eastAsia="en-IN"/>
-        </w:rPr>
-        <w:t xml:space="preserve"> [</w:t>
-      </w:r>
-      <w:r>
-        <w:rPr>
-          <w:rFonts w:ascii="Consolas" w:eastAsia="Times New Roman" w:hAnsi="Consolas" w:cs="Times New Roman"/>
-          <w:color w:val="79B8FF"/>
-          <w:sz w:val="21"/>
-          <w:szCs w:val="21"/>
-          <w:lang w:eastAsia="en-IN"/>
-        </w:rPr>
-        <w:t>2</w:t>
-      </w:r>
-      <w:r>
-        <w:rPr>
-          <w:rFonts w:ascii="Consolas" w:eastAsia="Times New Roman" w:hAnsi="Consolas" w:cs="Times New Roman"/>
-          <w:color w:val="E1E4E8"/>
-          <w:sz w:val="21"/>
-          <w:szCs w:val="21"/>
-          <w:lang w:eastAsia="en-IN"/>
-        </w:rPr>
-        <w:t>,</w:t>
-      </w:r>
-      <w:r>
-        <w:rPr>
-          <w:rFonts w:ascii="Consolas" w:eastAsia="Times New Roman" w:hAnsi="Consolas" w:cs="Times New Roman"/>
-          <w:color w:val="79B8FF"/>
-          <w:sz w:val="21"/>
-          <w:szCs w:val="21"/>
-          <w:lang w:eastAsia="en-IN"/>
-        </w:rPr>
-        <w:t>0</w:t>
-      </w:r>
-      <w:r>
-        <w:rPr>
-          <w:rFonts w:ascii="Consolas" w:eastAsia="Times New Roman" w:hAnsi="Consolas" w:cs="Times New Roman"/>
-          <w:color w:val="E1E4E8"/>
-          <w:sz w:val="21"/>
-          <w:szCs w:val="21"/>
-          <w:lang w:eastAsia="en-IN"/>
-        </w:rPr>
-        <w:t>]</w:t>
-      </w:r>
-    </w:p>
-    <w:p>
-      <w:pPr>
-        <w:shd w:val="clear" w:color="auto" w:fill="24292E"/>
-        <w:spacing w:after="0" w:line="285" w:lineRule="atLeast"/>
-        <w:rPr>
-          <w:rFonts w:ascii="Consolas" w:eastAsia="Times New Roman" w:hAnsi="Consolas" w:cs="Times New Roman"/>
-          <w:color w:val="E1E4E8"/>
-          <w:sz w:val="21"/>
-          <w:szCs w:val="21"/>
-          <w:lang w:eastAsia="en-IN"/>
-        </w:rPr>
-      </w:pPr>
-    </w:p>
-    <w:p>
-      <w:pPr>
-        <w:shd w:val="clear" w:color="auto" w:fill="24292E"/>
-        <w:spacing w:after="0" w:line="285" w:lineRule="atLeast"/>
-        <w:rPr>
-          <w:rFonts w:ascii="Consolas" w:eastAsia="Times New Roman" w:hAnsi="Consolas" w:cs="Times New Roman"/>
-          <w:color w:val="E1E4E8"/>
-          <w:sz w:val="21"/>
-          <w:szCs w:val="21"/>
-          <w:lang w:eastAsia="en-IN"/>
-        </w:rPr>
-      </w:pPr>
-      <w:proofErr w:type="spellStart"/>
-      <w:proofErr w:type="gramStart"/>
-      <w:r>
-        <w:rPr>
-          <w:rFonts w:ascii="Consolas" w:eastAsia="Times New Roman" w:hAnsi="Consolas" w:cs="Times New Roman"/>
-          <w:color w:val="B392F0"/>
-          <w:sz w:val="21"/>
-          <w:szCs w:val="21"/>
-          <w:lang w:eastAsia="en-IN"/>
-        </w:rPr>
-        <w:t>bfs</w:t>
-      </w:r>
-      <w:proofErr w:type="spellEnd"/>
-      <w:r>
-        <w:rPr>
-          <w:rFonts w:ascii="Consolas" w:eastAsia="Times New Roman" w:hAnsi="Consolas" w:cs="Times New Roman"/>
-          <w:color w:val="E1E4E8"/>
-          <w:sz w:val="21"/>
-          <w:szCs w:val="21"/>
-          <w:lang w:eastAsia="en-IN"/>
-        </w:rPr>
-        <w:t>(</w:t>
-      </w:r>
-      <w:proofErr w:type="gramEnd"/>
-      <w:r>
-        <w:rPr>
-          <w:rFonts w:ascii="Consolas" w:eastAsia="Times New Roman" w:hAnsi="Consolas" w:cs="Times New Roman"/>
-          <w:color w:val="E1E4E8"/>
-          <w:sz w:val="21"/>
-          <w:szCs w:val="21"/>
-          <w:lang w:eastAsia="en-IN"/>
-        </w:rPr>
-        <w:t>start, goal)</w:t>
+        <w:t>])</w:t>
       </w:r>
     </w:p>
     <w:p/>
@@ -4479,11 +4073,15 @@
     </w:p>
     <w:p>
       <w:r>
+        <w:rPr>
+          <w:noProof/>
+          <w:lang w:eastAsia="en-IN"/>
+        </w:rPr>
         <w:drawing>
-          <wp:inline distT="0" distB="0" distL="0" distR="0" wp14:anchorId="34C5B45C" wp14:editId="1FA50C49">
-            <wp:extent cx="5731510" cy="1825625"/>
-            <wp:effectExtent l="0" t="0" r="2540" b="3175"/>
-            <wp:docPr id="1" name="Picture 1"/>
+          <wp:inline distT="0" distB="0" distL="0" distR="0" wp14:anchorId="10650832" wp14:editId="0BB0FF7E">
+            <wp:extent cx="5731510" cy="518795"/>
+            <wp:effectExtent l="0" t="0" r="2540" b="0"/>
+            <wp:docPr id="2" name="Picture 2"/>
             <wp:cNvGraphicFramePr>
               <a:graphicFrameLocks xmlns:a="http://schemas.openxmlformats.org/drawingml/2006/main" noChangeAspect="1"/>
             </wp:cNvGraphicFramePr>
@@ -4503,7 +4101,7 @@
                   <pic:spPr>
                     <a:xfrm>
                       <a:off x="0" y="0"/>
-                      <a:ext cx="5731510" cy="1825625"/>
+                      <a:ext cx="5731510" cy="518795"/>
                     </a:xfrm>
                     <a:prstGeom prst="rect">
                       <a:avLst/>
@@ -4515,27 +4113,6 @@
           </wp:inline>
         </w:drawing>
       </w:r>
-    </w:p>
-    <w:p/>
-    <w:p>
-      <w:r>
-        <w:t xml:space="preserve">Final Path </w:t>
-      </w:r>
-      <w:proofErr w:type="gramStart"/>
-      <w:r>
-        <w:t>For</w:t>
-      </w:r>
-      <w:proofErr w:type="gramEnd"/>
-      <w:r>
-        <w:t xml:space="preserve"> the Start and Goal is </w:t>
-      </w:r>
-    </w:p>
-    <w:p>
-      <w:r>
-        <w:t>Path: [[0, 0], [5, 0], [1, 4], [1, 0], [0, 1], [5, 1], [2, 4], [2, 0]]</w:t>
-      </w:r>
-      <w:bookmarkStart w:id="0" w:name="_GoBack"/>
-      <w:bookmarkEnd w:id="0"/>
     </w:p>
     <w:p/>
     <w:sectPr>

</xml_diff>